<commit_message>
Adição de mais requisitos
</commit_message>
<xml_diff>
--- a/Artefatos/22. Requisitos do Sistema (SSS).docx
+++ b/Artefatos/22. Requisitos do Sistema (SSS).docx
@@ -3,17 +3,6 @@
 <w:document xmlns:wpc="http://schemas.microsoft.com/office/word/2010/wordprocessingCanvas" xmlns:cx="http://schemas.microsoft.com/office/drawing/2014/chartex" xmlns:cx1="http://schemas.microsoft.com/office/drawing/2015/9/8/chartex" xmlns:cx2="http://schemas.microsoft.com/office/drawing/2015/10/21/chartex" xmlns:cx3="http://schemas.microsoft.com/office/drawing/2016/5/9/chartex" xmlns:cx4="http://schemas.microsoft.com/office/drawing/2016/5/10/chartex" xmlns:cx5="http://schemas.microsoft.com/office/drawing/2016/5/11/chartex" xmlns:cx6="http://schemas.microsoft.com/office/drawing/2016/5/12/chartex" xmlns:cx7="http://schemas.microsoft.com/office/drawing/2016/5/13/chartex" xmlns:cx8="http://schemas.microsoft.com/office/drawing/2016/5/14/chartex" xmlns:mc="http://schemas.openxmlformats.org/markup-compatibility/2006" xmlns:aink="http://schemas.microsoft.com/office/drawing/2016/ink" xmlns:am3d="http://schemas.microsoft.com/office/drawing/2017/model3d" xmlns:o="urn:schemas-microsoft-com:office:office" xmlns:r="http://schemas.openxmlformats.org/officeDocument/2006/relationships" xmlns:m="http://schemas.openxmlformats.org/officeDocument/2006/math" xmlns:v="urn:schemas-microsoft-com:vml" xmlns:wp14="http://schemas.microsoft.com/office/word/2010/wordprocessingDrawing" xmlns:wp="http://schemas.openxmlformats.org/drawingml/2006/wordprocessingDrawing" xmlns:w10="urn:schemas-microsoft-com:office:word" xmlns:w="http://schemas.openxmlformats.org/wordprocessingml/2006/main" xmlns:w14="http://schemas.microsoft.com/office/word/2010/wordml" xmlns:w15="http://schemas.microsoft.com/office/word/2012/wordml" xmlns:w16cid="http://schemas.microsoft.com/office/word/2016/wordml/cid" xmlns:w16se="http://schemas.microsoft.com/office/word/2015/wordml/symex" xmlns:wpg="http://schemas.microsoft.com/office/word/2010/wordprocessingGroup" xmlns:wpi="http://schemas.microsoft.com/office/word/2010/wordprocessingInk" xmlns:wne="http://schemas.microsoft.com/office/word/2006/wordml" xmlns:wps="http://schemas.microsoft.com/office/word/2010/wordprocessingShape" mc:Ignorable="w14 w15 w16se w16cid wp14">
   <w:background w:color="FFFFFF"/>
   <w:body>
-    <w:p>
-      <w:pPr>
-        <w:keepNext/>
-        <w:spacing w:before="240" w:after="60" w:line="360" w:lineRule="auto"/>
-        <w:jc w:val="both"/>
-        <w:rPr>
-          <w:sz w:val="24"/>
-          <w:szCs w:val="24"/>
-        </w:rPr>
-      </w:pPr>
-    </w:p>
     <w:p>
       <w:pPr>
         <w:pStyle w:val="Ttulo1"/>
@@ -1106,6 +1095,7 @@
             <w:bookmarkStart w:id="4" w:name="_3znysh7" w:colFirst="0" w:colLast="0"/>
             <w:bookmarkEnd w:id="4"/>
             <w:r>
+              <w:lastRenderedPageBreak/>
               <w:t>SSS009</w:t>
             </w:r>
           </w:p>
@@ -1195,10 +1185,7 @@
               <w:jc w:val="both"/>
             </w:pPr>
             <w:r>
-              <w:t>SSS0</w:t>
-            </w:r>
-            <w:r>
-              <w:t>10</w:t>
+              <w:t>SSS010</w:t>
             </w:r>
           </w:p>
         </w:tc>
@@ -1223,10 +1210,7 @@
               <w:jc w:val="both"/>
             </w:pPr>
             <w:r>
-              <w:t>O Sistema DEVE permitir</w:t>
-            </w:r>
-            <w:r>
-              <w:t xml:space="preserve"> a geração de número de matrícula por aluno</w:t>
+              <w:t>O Sistema DEVE permitir a geração de número de matrícula por aluno</w:t>
             </w:r>
           </w:p>
         </w:tc>
@@ -1306,10 +1290,7 @@
               <w:jc w:val="both"/>
             </w:pPr>
             <w:r>
-              <w:t>O Sistema DEVE permitir</w:t>
-            </w:r>
-            <w:r>
-              <w:t xml:space="preserve"> a </w:t>
+              <w:t xml:space="preserve">O Sistema DEVE permitir a </w:t>
             </w:r>
             <w:r>
               <w:t xml:space="preserve">geração de status de Agendamento </w:t>
@@ -1401,10 +1382,7 @@
               <w:jc w:val="both"/>
             </w:pPr>
             <w:r>
-              <w:t>O Sistema DEVE permitir a</w:t>
-            </w:r>
-            <w:r>
-              <w:t>nexar o documento do PIA (Plano Individual de Atendimento)</w:t>
+              <w:t>O Sistema DEVE permitir anexar o documento do PIA (Plano Individual de Atendimento)</w:t>
             </w:r>
           </w:p>
         </w:tc>
@@ -1429,10 +1407,7 @@
               <w:jc w:val="both"/>
             </w:pPr>
             <w:r>
-              <w:t>Carregamento, visualização e exclusão de documentos como anexo</w:t>
-            </w:r>
-            <w:r>
-              <w:t>s</w:t>
+              <w:t>Carregamento, visualização e exclusão de documentos como anexos</w:t>
             </w:r>
           </w:p>
         </w:tc>
@@ -1447,25 +1422,22 @@
             <w:tcBorders>
               <w:top w:val="single" w:sz="4" w:space="0" w:color="auto"/>
               <w:left w:val="single" w:sz="4" w:space="0" w:color="000000"/>
-              <w:bottom w:val="single" w:sz="4" w:space="0" w:color="000000"/>
-              <w:right w:val="single" w:sz="4" w:space="0" w:color="000000"/>
-            </w:tcBorders>
-            <w:tcMar>
-              <w:top w:w="100" w:type="dxa"/>
-              <w:left w:w="100" w:type="dxa"/>
-              <w:bottom w:w="100" w:type="dxa"/>
-              <w:right w:w="100" w:type="dxa"/>
-            </w:tcMar>
-          </w:tcPr>
-          <w:p>
-            <w:pPr>
-              <w:jc w:val="both"/>
-            </w:pPr>
-            <w:r>
-              <w:t>SSS01</w:t>
-            </w:r>
-            <w:r>
-              <w:t>2</w:t>
+              <w:bottom w:val="single" w:sz="4" w:space="0" w:color="auto"/>
+              <w:right w:val="single" w:sz="4" w:space="0" w:color="000000"/>
+            </w:tcBorders>
+            <w:tcMar>
+              <w:top w:w="100" w:type="dxa"/>
+              <w:left w:w="100" w:type="dxa"/>
+              <w:bottom w:w="100" w:type="dxa"/>
+              <w:right w:w="100" w:type="dxa"/>
+            </w:tcMar>
+          </w:tcPr>
+          <w:p>
+            <w:pPr>
+              <w:jc w:val="both"/>
+            </w:pPr>
+            <w:r>
+              <w:t>SSS012</w:t>
             </w:r>
           </w:p>
         </w:tc>
@@ -1475,7 +1447,7 @@
             <w:tcBorders>
               <w:top w:val="single" w:sz="4" w:space="0" w:color="auto"/>
               <w:left w:val="single" w:sz="4" w:space="0" w:color="000000"/>
-              <w:bottom w:val="single" w:sz="4" w:space="0" w:color="000000"/>
+              <w:bottom w:val="single" w:sz="4" w:space="0" w:color="auto"/>
               <w:right w:val="single" w:sz="4" w:space="0" w:color="000000"/>
             </w:tcBorders>
             <w:tcMar>
@@ -1503,7 +1475,7 @@
             <w:tcBorders>
               <w:top w:val="single" w:sz="4" w:space="0" w:color="auto"/>
               <w:left w:val="single" w:sz="4" w:space="0" w:color="000000"/>
-              <w:bottom w:val="single" w:sz="4" w:space="0" w:color="000000"/>
+              <w:bottom w:val="single" w:sz="4" w:space="0" w:color="auto"/>
               <w:right w:val="single" w:sz="4" w:space="0" w:color="000000"/>
             </w:tcBorders>
             <w:tcMar>
@@ -1526,74 +1498,679 @@
             <w:r>
               <w:t>data de retorno</w:t>
             </w:r>
-            <w:bookmarkStart w:id="5" w:name="_GoBack"/>
-            <w:bookmarkEnd w:id="5"/>
           </w:p>
         </w:tc>
       </w:tr>
-    </w:tbl>
-    <w:p>
-      <w:pPr>
-        <w:spacing w:after="25" w:line="360" w:lineRule="auto"/>
-        <w:ind w:firstLine="567"/>
-        <w:jc w:val="both"/>
-      </w:pPr>
-    </w:p>
-    <w:p>
-      <w:pPr>
-        <w:spacing w:after="25" w:line="360" w:lineRule="auto"/>
-        <w:ind w:firstLine="567"/>
-        <w:jc w:val="both"/>
-      </w:pPr>
-    </w:p>
-    <w:p/>
-    <w:p/>
-    <w:p/>
-    <w:p/>
-    <w:p/>
-    <w:p/>
-    <w:p>
-      <w:pPr>
-        <w:tabs>
-          <w:tab w:val="left" w:pos="2025"/>
-        </w:tabs>
-      </w:pPr>
-      <w:r>
-        <w:tab/>
-      </w:r>
-    </w:p>
-    <w:tbl>
-      <w:tblPr>
-        <w:tblStyle w:val="a"/>
-        <w:tblW w:w="9900" w:type="dxa"/>
-        <w:tblInd w:w="100" w:type="dxa"/>
-        <w:tblBorders>
-          <w:top w:val="nil"/>
-          <w:left w:val="nil"/>
-          <w:bottom w:val="nil"/>
-          <w:right w:val="nil"/>
-          <w:insideH w:val="nil"/>
-          <w:insideV w:val="nil"/>
-        </w:tblBorders>
-        <w:tblLayout w:type="fixed"/>
-        <w:tblLook w:val="0600" w:firstRow="0" w:lastRow="0" w:firstColumn="0" w:lastColumn="0" w:noHBand="1" w:noVBand="1"/>
-      </w:tblPr>
-      <w:tblGrid>
-        <w:gridCol w:w="5439"/>
-        <w:gridCol w:w="4461"/>
-      </w:tblGrid>
       <w:tr>
         <w:trPr>
-          <w:trHeight w:val="440"/>
+          <w:trHeight w:val="680"/>
         </w:trPr>
         <w:tc>
           <w:tcPr>
+            <w:tcW w:w="1221" w:type="dxa"/>
+            <w:tcBorders>
+              <w:top w:val="single" w:sz="4" w:space="0" w:color="auto"/>
+              <w:left w:val="single" w:sz="4" w:space="0" w:color="000000"/>
+              <w:bottom w:val="single" w:sz="4" w:space="0" w:color="auto"/>
+              <w:right w:val="single" w:sz="4" w:space="0" w:color="000000"/>
+            </w:tcBorders>
+            <w:tcMar>
+              <w:top w:w="100" w:type="dxa"/>
+              <w:left w:w="100" w:type="dxa"/>
+              <w:bottom w:w="100" w:type="dxa"/>
+              <w:right w:w="100" w:type="dxa"/>
+            </w:tcMar>
+          </w:tcPr>
+          <w:p>
+            <w:pPr>
+              <w:jc w:val="both"/>
+            </w:pPr>
+            <w:r>
+              <w:t>SSS01</w:t>
+            </w:r>
+            <w:r>
+              <w:t>3</w:t>
+            </w:r>
+          </w:p>
+        </w:tc>
+        <w:tc>
+          <w:tcPr>
             <w:tcW w:w="4768" w:type="dxa"/>
             <w:tcBorders>
-              <w:top w:val="nil"/>
-              <w:left w:val="nil"/>
-              <w:bottom w:val="single" w:sz="3" w:space="0" w:color="000000"/>
-              <w:right w:val="single" w:sz="3" w:space="0" w:color="000000"/>
+              <w:top w:val="single" w:sz="4" w:space="0" w:color="auto"/>
+              <w:left w:val="single" w:sz="4" w:space="0" w:color="000000"/>
+              <w:bottom w:val="single" w:sz="4" w:space="0" w:color="auto"/>
+              <w:right w:val="single" w:sz="4" w:space="0" w:color="000000"/>
+            </w:tcBorders>
+            <w:tcMar>
+              <w:top w:w="100" w:type="dxa"/>
+              <w:left w:w="100" w:type="dxa"/>
+              <w:bottom w:w="100" w:type="dxa"/>
+              <w:right w:w="100" w:type="dxa"/>
+            </w:tcMar>
+          </w:tcPr>
+          <w:p>
+            <w:pPr>
+              <w:jc w:val="both"/>
+            </w:pPr>
+            <w:r>
+              <w:t>O Sistema DEVE permitir</w:t>
+            </w:r>
+            <w:r>
+              <w:t xml:space="preserve"> consulta a dados de contato com a família</w:t>
+            </w:r>
+          </w:p>
+        </w:tc>
+        <w:tc>
+          <w:tcPr>
+            <w:tcW w:w="3911" w:type="dxa"/>
+            <w:tcBorders>
+              <w:top w:val="single" w:sz="4" w:space="0" w:color="auto"/>
+              <w:left w:val="single" w:sz="4" w:space="0" w:color="000000"/>
+              <w:bottom w:val="single" w:sz="4" w:space="0" w:color="auto"/>
+              <w:right w:val="single" w:sz="4" w:space="0" w:color="000000"/>
+            </w:tcBorders>
+            <w:tcMar>
+              <w:top w:w="100" w:type="dxa"/>
+              <w:left w:w="100" w:type="dxa"/>
+              <w:bottom w:w="100" w:type="dxa"/>
+              <w:right w:w="100" w:type="dxa"/>
+            </w:tcMar>
+          </w:tcPr>
+          <w:p>
+            <w:pPr>
+              <w:jc w:val="both"/>
+            </w:pPr>
+            <w:r>
+              <w:t>Inclusão, Alteração de dados de contatos com a família e/ou aluno</w:t>
+            </w:r>
+          </w:p>
+        </w:tc>
+      </w:tr>
+      <w:tr>
+        <w:trPr>
+          <w:trHeight w:val="680"/>
+        </w:trPr>
+        <w:tc>
+          <w:tcPr>
+            <w:tcW w:w="1221" w:type="dxa"/>
+            <w:tcBorders>
+              <w:top w:val="single" w:sz="4" w:space="0" w:color="auto"/>
+              <w:left w:val="single" w:sz="4" w:space="0" w:color="000000"/>
+              <w:bottom w:val="single" w:sz="4" w:space="0" w:color="auto"/>
+              <w:right w:val="single" w:sz="4" w:space="0" w:color="000000"/>
+            </w:tcBorders>
+            <w:tcMar>
+              <w:top w:w="100" w:type="dxa"/>
+              <w:left w:w="100" w:type="dxa"/>
+              <w:bottom w:w="100" w:type="dxa"/>
+              <w:right w:w="100" w:type="dxa"/>
+            </w:tcMar>
+          </w:tcPr>
+          <w:p>
+            <w:pPr>
+              <w:jc w:val="both"/>
+            </w:pPr>
+            <w:r>
+              <w:t>SSS01</w:t>
+            </w:r>
+            <w:r>
+              <w:t>4</w:t>
+            </w:r>
+          </w:p>
+        </w:tc>
+        <w:tc>
+          <w:tcPr>
+            <w:tcW w:w="4768" w:type="dxa"/>
+            <w:tcBorders>
+              <w:top w:val="single" w:sz="4" w:space="0" w:color="auto"/>
+              <w:left w:val="single" w:sz="4" w:space="0" w:color="000000"/>
+              <w:bottom w:val="single" w:sz="4" w:space="0" w:color="auto"/>
+              <w:right w:val="single" w:sz="4" w:space="0" w:color="000000"/>
+            </w:tcBorders>
+            <w:tcMar>
+              <w:top w:w="100" w:type="dxa"/>
+              <w:left w:w="100" w:type="dxa"/>
+              <w:bottom w:w="100" w:type="dxa"/>
+              <w:right w:w="100" w:type="dxa"/>
+            </w:tcMar>
+          </w:tcPr>
+          <w:p>
+            <w:pPr>
+              <w:jc w:val="both"/>
+            </w:pPr>
+            <w:r>
+              <w:t xml:space="preserve">O Sistema DEVE permitir </w:t>
+            </w:r>
+            <w:r>
+              <w:t>registrar data de retorno agendada com a família do aluno para reunião anual</w:t>
+            </w:r>
+          </w:p>
+        </w:tc>
+        <w:tc>
+          <w:tcPr>
+            <w:tcW w:w="3911" w:type="dxa"/>
+            <w:tcBorders>
+              <w:top w:val="single" w:sz="4" w:space="0" w:color="auto"/>
+              <w:left w:val="single" w:sz="4" w:space="0" w:color="000000"/>
+              <w:bottom w:val="single" w:sz="4" w:space="0" w:color="auto"/>
+              <w:right w:val="single" w:sz="4" w:space="0" w:color="000000"/>
+            </w:tcBorders>
+            <w:tcMar>
+              <w:top w:w="100" w:type="dxa"/>
+              <w:left w:w="100" w:type="dxa"/>
+              <w:bottom w:w="100" w:type="dxa"/>
+              <w:right w:w="100" w:type="dxa"/>
+            </w:tcMar>
+          </w:tcPr>
+          <w:p>
+            <w:pPr>
+              <w:jc w:val="both"/>
+            </w:pPr>
+            <w:r>
+              <w:t>Inclusão, alteração, exclusão de data de retorno da família para reunião</w:t>
+            </w:r>
+          </w:p>
+        </w:tc>
+      </w:tr>
+      <w:tr>
+        <w:trPr>
+          <w:trHeight w:val="680"/>
+        </w:trPr>
+        <w:tc>
+          <w:tcPr>
+            <w:tcW w:w="1221" w:type="dxa"/>
+            <w:tcBorders>
+              <w:top w:val="single" w:sz="4" w:space="0" w:color="auto"/>
+              <w:left w:val="single" w:sz="4" w:space="0" w:color="000000"/>
+              <w:bottom w:val="single" w:sz="4" w:space="0" w:color="auto"/>
+              <w:right w:val="single" w:sz="4" w:space="0" w:color="000000"/>
+            </w:tcBorders>
+            <w:tcMar>
+              <w:top w:w="100" w:type="dxa"/>
+              <w:left w:w="100" w:type="dxa"/>
+              <w:bottom w:w="100" w:type="dxa"/>
+              <w:right w:w="100" w:type="dxa"/>
+            </w:tcMar>
+          </w:tcPr>
+          <w:p>
+            <w:pPr>
+              <w:jc w:val="both"/>
+            </w:pPr>
+            <w:r>
+              <w:t>SSS01</w:t>
+            </w:r>
+            <w:r>
+              <w:t>5</w:t>
+            </w:r>
+          </w:p>
+        </w:tc>
+        <w:tc>
+          <w:tcPr>
+            <w:tcW w:w="4768" w:type="dxa"/>
+            <w:tcBorders>
+              <w:top w:val="single" w:sz="4" w:space="0" w:color="auto"/>
+              <w:left w:val="single" w:sz="4" w:space="0" w:color="000000"/>
+              <w:bottom w:val="single" w:sz="4" w:space="0" w:color="auto"/>
+              <w:right w:val="single" w:sz="4" w:space="0" w:color="000000"/>
+            </w:tcBorders>
+            <w:tcMar>
+              <w:top w:w="100" w:type="dxa"/>
+              <w:left w:w="100" w:type="dxa"/>
+              <w:bottom w:w="100" w:type="dxa"/>
+              <w:right w:w="100" w:type="dxa"/>
+            </w:tcMar>
+          </w:tcPr>
+          <w:p>
+            <w:pPr>
+              <w:jc w:val="both"/>
+            </w:pPr>
+            <w:r>
+              <w:t>O Sistema DEVE permitir</w:t>
+            </w:r>
+            <w:r>
+              <w:t xml:space="preserve"> registro em histórico sobre a evolução do aluno</w:t>
+            </w:r>
+          </w:p>
+        </w:tc>
+        <w:tc>
+          <w:tcPr>
+            <w:tcW w:w="3911" w:type="dxa"/>
+            <w:tcBorders>
+              <w:top w:val="single" w:sz="4" w:space="0" w:color="auto"/>
+              <w:left w:val="single" w:sz="4" w:space="0" w:color="000000"/>
+              <w:bottom w:val="single" w:sz="4" w:space="0" w:color="auto"/>
+              <w:right w:val="single" w:sz="4" w:space="0" w:color="000000"/>
+            </w:tcBorders>
+            <w:tcMar>
+              <w:top w:w="100" w:type="dxa"/>
+              <w:left w:w="100" w:type="dxa"/>
+              <w:bottom w:w="100" w:type="dxa"/>
+              <w:right w:w="100" w:type="dxa"/>
+            </w:tcMar>
+          </w:tcPr>
+          <w:p>
+            <w:pPr>
+              <w:jc w:val="both"/>
+            </w:pPr>
+            <w:r>
+              <w:t>Inclusão, alteração</w:t>
+            </w:r>
+            <w:r>
+              <w:t>,</w:t>
+            </w:r>
+            <w:r>
+              <w:t xml:space="preserve"> de </w:t>
+            </w:r>
+            <w:r>
+              <w:t>evolução de alunos</w:t>
+            </w:r>
+          </w:p>
+        </w:tc>
+      </w:tr>
+      <w:tr>
+        <w:trPr>
+          <w:trHeight w:val="680"/>
+        </w:trPr>
+        <w:tc>
+          <w:tcPr>
+            <w:tcW w:w="1221" w:type="dxa"/>
+            <w:tcBorders>
+              <w:top w:val="single" w:sz="4" w:space="0" w:color="auto"/>
+              <w:left w:val="single" w:sz="4" w:space="0" w:color="000000"/>
+              <w:bottom w:val="single" w:sz="4" w:space="0" w:color="auto"/>
+              <w:right w:val="single" w:sz="4" w:space="0" w:color="000000"/>
+            </w:tcBorders>
+            <w:tcMar>
+              <w:top w:w="100" w:type="dxa"/>
+              <w:left w:w="100" w:type="dxa"/>
+              <w:bottom w:w="100" w:type="dxa"/>
+              <w:right w:w="100" w:type="dxa"/>
+            </w:tcMar>
+          </w:tcPr>
+          <w:p>
+            <w:pPr>
+              <w:jc w:val="both"/>
+            </w:pPr>
+            <w:r>
+              <w:t>SSS01</w:t>
+            </w:r>
+            <w:r>
+              <w:t>6</w:t>
+            </w:r>
+          </w:p>
+        </w:tc>
+        <w:tc>
+          <w:tcPr>
+            <w:tcW w:w="4768" w:type="dxa"/>
+            <w:tcBorders>
+              <w:top w:val="single" w:sz="4" w:space="0" w:color="auto"/>
+              <w:left w:val="single" w:sz="4" w:space="0" w:color="000000"/>
+              <w:bottom w:val="single" w:sz="4" w:space="0" w:color="auto"/>
+              <w:right w:val="single" w:sz="4" w:space="0" w:color="000000"/>
+            </w:tcBorders>
+            <w:tcMar>
+              <w:top w:w="100" w:type="dxa"/>
+              <w:left w:w="100" w:type="dxa"/>
+              <w:bottom w:w="100" w:type="dxa"/>
+              <w:right w:w="100" w:type="dxa"/>
+            </w:tcMar>
+          </w:tcPr>
+          <w:p>
+            <w:pPr>
+              <w:jc w:val="both"/>
+            </w:pPr>
+            <w:r>
+              <w:t>O Sistema DEVE permitir atualização de dados cadastrais do aluno</w:t>
+            </w:r>
+          </w:p>
+        </w:tc>
+        <w:tc>
+          <w:tcPr>
+            <w:tcW w:w="3911" w:type="dxa"/>
+            <w:tcBorders>
+              <w:top w:val="single" w:sz="4" w:space="0" w:color="auto"/>
+              <w:left w:val="single" w:sz="4" w:space="0" w:color="000000"/>
+              <w:bottom w:val="single" w:sz="4" w:space="0" w:color="auto"/>
+              <w:right w:val="single" w:sz="4" w:space="0" w:color="000000"/>
+            </w:tcBorders>
+            <w:tcMar>
+              <w:top w:w="100" w:type="dxa"/>
+              <w:left w:w="100" w:type="dxa"/>
+              <w:bottom w:w="100" w:type="dxa"/>
+              <w:right w:w="100" w:type="dxa"/>
+            </w:tcMar>
+          </w:tcPr>
+          <w:p>
+            <w:pPr>
+              <w:jc w:val="both"/>
+            </w:pPr>
+            <w:r>
+              <w:t>Inclusão, alteração de dados cadastrais de alunos</w:t>
+            </w:r>
+          </w:p>
+        </w:tc>
+      </w:tr>
+      <w:tr>
+        <w:trPr>
+          <w:trHeight w:val="680"/>
+        </w:trPr>
+        <w:tc>
+          <w:tcPr>
+            <w:tcW w:w="1221" w:type="dxa"/>
+            <w:tcBorders>
+              <w:top w:val="single" w:sz="4" w:space="0" w:color="auto"/>
+              <w:left w:val="single" w:sz="4" w:space="0" w:color="000000"/>
+              <w:bottom w:val="single" w:sz="4" w:space="0" w:color="auto"/>
+              <w:right w:val="single" w:sz="4" w:space="0" w:color="000000"/>
+            </w:tcBorders>
+            <w:tcMar>
+              <w:top w:w="100" w:type="dxa"/>
+              <w:left w:w="100" w:type="dxa"/>
+              <w:bottom w:w="100" w:type="dxa"/>
+              <w:right w:w="100" w:type="dxa"/>
+            </w:tcMar>
+          </w:tcPr>
+          <w:p>
+            <w:pPr>
+              <w:jc w:val="both"/>
+            </w:pPr>
+            <w:r>
+              <w:t>SSS01</w:t>
+            </w:r>
+            <w:r>
+              <w:t>7</w:t>
+            </w:r>
+          </w:p>
+        </w:tc>
+        <w:tc>
+          <w:tcPr>
+            <w:tcW w:w="4768" w:type="dxa"/>
+            <w:tcBorders>
+              <w:top w:val="single" w:sz="4" w:space="0" w:color="auto"/>
+              <w:left w:val="single" w:sz="4" w:space="0" w:color="000000"/>
+              <w:bottom w:val="single" w:sz="4" w:space="0" w:color="auto"/>
+              <w:right w:val="single" w:sz="4" w:space="0" w:color="000000"/>
+            </w:tcBorders>
+            <w:tcMar>
+              <w:top w:w="100" w:type="dxa"/>
+              <w:left w:w="100" w:type="dxa"/>
+              <w:bottom w:w="100" w:type="dxa"/>
+              <w:right w:w="100" w:type="dxa"/>
+            </w:tcMar>
+          </w:tcPr>
+          <w:p>
+            <w:pPr>
+              <w:jc w:val="both"/>
+            </w:pPr>
+            <w:r>
+              <w:t xml:space="preserve">O Sistema DEVE permitir impressão da </w:t>
+            </w:r>
+            <w:r>
+              <w:t>re</w:t>
+            </w:r>
+            <w:r>
+              <w:t>matrícula do aluno com o campo assinatura do responsável</w:t>
+            </w:r>
+          </w:p>
+        </w:tc>
+        <w:tc>
+          <w:tcPr>
+            <w:tcW w:w="3911" w:type="dxa"/>
+            <w:tcBorders>
+              <w:top w:val="single" w:sz="4" w:space="0" w:color="auto"/>
+              <w:left w:val="single" w:sz="4" w:space="0" w:color="000000"/>
+              <w:bottom w:val="single" w:sz="4" w:space="0" w:color="auto"/>
+              <w:right w:val="single" w:sz="4" w:space="0" w:color="000000"/>
+            </w:tcBorders>
+            <w:tcMar>
+              <w:top w:w="100" w:type="dxa"/>
+              <w:left w:w="100" w:type="dxa"/>
+              <w:bottom w:w="100" w:type="dxa"/>
+              <w:right w:w="100" w:type="dxa"/>
+            </w:tcMar>
+          </w:tcPr>
+          <w:p>
+            <w:pPr>
+              <w:jc w:val="both"/>
+            </w:pPr>
+            <w:r>
+              <w:t xml:space="preserve">Impressão de comprovante de </w:t>
+            </w:r>
+            <w:r>
+              <w:t>Rem</w:t>
+            </w:r>
+            <w:r>
+              <w:t>atrícula</w:t>
+            </w:r>
+          </w:p>
+        </w:tc>
+      </w:tr>
+      <w:tr>
+        <w:trPr>
+          <w:trHeight w:val="680"/>
+        </w:trPr>
+        <w:tc>
+          <w:tcPr>
+            <w:tcW w:w="1221" w:type="dxa"/>
+            <w:tcBorders>
+              <w:top w:val="single" w:sz="4" w:space="0" w:color="auto"/>
+              <w:left w:val="single" w:sz="4" w:space="0" w:color="000000"/>
+              <w:bottom w:val="single" w:sz="4" w:space="0" w:color="auto"/>
+              <w:right w:val="single" w:sz="4" w:space="0" w:color="000000"/>
+            </w:tcBorders>
+            <w:tcMar>
+              <w:top w:w="100" w:type="dxa"/>
+              <w:left w:w="100" w:type="dxa"/>
+              <w:bottom w:w="100" w:type="dxa"/>
+              <w:right w:w="100" w:type="dxa"/>
+            </w:tcMar>
+          </w:tcPr>
+          <w:p>
+            <w:pPr>
+              <w:jc w:val="both"/>
+            </w:pPr>
+            <w:r>
+              <w:t>SSS01</w:t>
+            </w:r>
+            <w:r>
+              <w:t>8</w:t>
+            </w:r>
+          </w:p>
+        </w:tc>
+        <w:tc>
+          <w:tcPr>
+            <w:tcW w:w="4768" w:type="dxa"/>
+            <w:tcBorders>
+              <w:top w:val="single" w:sz="4" w:space="0" w:color="auto"/>
+              <w:left w:val="single" w:sz="4" w:space="0" w:color="000000"/>
+              <w:bottom w:val="single" w:sz="4" w:space="0" w:color="auto"/>
+              <w:right w:val="single" w:sz="4" w:space="0" w:color="000000"/>
+            </w:tcBorders>
+            <w:tcMar>
+              <w:top w:w="100" w:type="dxa"/>
+              <w:left w:w="100" w:type="dxa"/>
+              <w:bottom w:w="100" w:type="dxa"/>
+              <w:right w:w="100" w:type="dxa"/>
+            </w:tcMar>
+          </w:tcPr>
+          <w:p>
+            <w:pPr>
+              <w:jc w:val="both"/>
+            </w:pPr>
+            <w:r>
+              <w:t>O Sistema DEVE permitir a</w:t>
+            </w:r>
+            <w:r>
+              <w:t xml:space="preserve"> renovação</w:t>
+            </w:r>
+            <w:r>
+              <w:t xml:space="preserve"> de matrícula por aluno</w:t>
+            </w:r>
+            <w:r>
+              <w:t xml:space="preserve">. </w:t>
+            </w:r>
+          </w:p>
+        </w:tc>
+        <w:tc>
+          <w:tcPr>
+            <w:tcW w:w="3911" w:type="dxa"/>
+            <w:tcBorders>
+              <w:top w:val="single" w:sz="4" w:space="0" w:color="auto"/>
+              <w:left w:val="single" w:sz="4" w:space="0" w:color="000000"/>
+              <w:bottom w:val="single" w:sz="4" w:space="0" w:color="auto"/>
+              <w:right w:val="single" w:sz="4" w:space="0" w:color="000000"/>
+            </w:tcBorders>
+            <w:tcMar>
+              <w:top w:w="100" w:type="dxa"/>
+              <w:left w:w="100" w:type="dxa"/>
+              <w:bottom w:w="100" w:type="dxa"/>
+              <w:right w:w="100" w:type="dxa"/>
+            </w:tcMar>
+          </w:tcPr>
+          <w:p>
+            <w:pPr>
+              <w:jc w:val="both"/>
+            </w:pPr>
+            <w:r>
+              <w:t>Manter</w:t>
+            </w:r>
+            <w:r>
+              <w:t xml:space="preserve"> número identificador de matrícula.</w:t>
+            </w:r>
+          </w:p>
+        </w:tc>
+      </w:tr>
+      <w:tr>
+        <w:trPr>
+          <w:trHeight w:val="680"/>
+        </w:trPr>
+        <w:tc>
+          <w:tcPr>
+            <w:tcW w:w="1221" w:type="dxa"/>
+            <w:tcBorders>
+              <w:top w:val="single" w:sz="4" w:space="0" w:color="auto"/>
+              <w:left w:val="single" w:sz="4" w:space="0" w:color="000000"/>
+              <w:bottom w:val="single" w:sz="4" w:space="0" w:color="auto"/>
+              <w:right w:val="single" w:sz="4" w:space="0" w:color="000000"/>
+            </w:tcBorders>
+            <w:tcMar>
+              <w:top w:w="100" w:type="dxa"/>
+              <w:left w:w="100" w:type="dxa"/>
+              <w:bottom w:w="100" w:type="dxa"/>
+              <w:right w:w="100" w:type="dxa"/>
+            </w:tcMar>
+          </w:tcPr>
+          <w:p>
+            <w:pPr>
+              <w:jc w:val="both"/>
+            </w:pPr>
+            <w:r>
+              <w:t>SSS01</w:t>
+            </w:r>
+            <w:r>
+              <w:t>9</w:t>
+            </w:r>
+          </w:p>
+        </w:tc>
+        <w:tc>
+          <w:tcPr>
+            <w:tcW w:w="4768" w:type="dxa"/>
+            <w:tcBorders>
+              <w:top w:val="single" w:sz="4" w:space="0" w:color="auto"/>
+              <w:left w:val="single" w:sz="4" w:space="0" w:color="000000"/>
+              <w:bottom w:val="single" w:sz="4" w:space="0" w:color="auto"/>
+              <w:right w:val="single" w:sz="4" w:space="0" w:color="000000"/>
+            </w:tcBorders>
+            <w:tcMar>
+              <w:top w:w="100" w:type="dxa"/>
+              <w:left w:w="100" w:type="dxa"/>
+              <w:bottom w:w="100" w:type="dxa"/>
+              <w:right w:w="100" w:type="dxa"/>
+            </w:tcMar>
+          </w:tcPr>
+          <w:p>
+            <w:pPr>
+              <w:jc w:val="both"/>
+            </w:pPr>
+            <w:r>
+              <w:t xml:space="preserve">O Sistema DEVE permitir impressão </w:t>
+            </w:r>
+            <w:r>
+              <w:t>de guia de procedimento da ONG</w:t>
+            </w:r>
+            <w:r>
+              <w:t xml:space="preserve"> com campo assinatura</w:t>
+            </w:r>
+          </w:p>
+        </w:tc>
+        <w:tc>
+          <w:tcPr>
+            <w:tcW w:w="3911" w:type="dxa"/>
+            <w:tcBorders>
+              <w:top w:val="single" w:sz="4" w:space="0" w:color="auto"/>
+              <w:left w:val="single" w:sz="4" w:space="0" w:color="000000"/>
+              <w:bottom w:val="single" w:sz="4" w:space="0" w:color="auto"/>
+              <w:right w:val="single" w:sz="4" w:space="0" w:color="000000"/>
+            </w:tcBorders>
+            <w:tcMar>
+              <w:top w:w="100" w:type="dxa"/>
+              <w:left w:w="100" w:type="dxa"/>
+              <w:bottom w:w="100" w:type="dxa"/>
+              <w:right w:w="100" w:type="dxa"/>
+            </w:tcMar>
+          </w:tcPr>
+          <w:p>
+            <w:pPr>
+              <w:jc w:val="both"/>
+            </w:pPr>
+            <w:r>
+              <w:t>Impressão de comprovante de guia de procedimento</w:t>
+            </w:r>
+          </w:p>
+        </w:tc>
+      </w:tr>
+      <w:tr>
+        <w:trPr>
+          <w:trHeight w:val="680"/>
+        </w:trPr>
+        <w:tc>
+          <w:tcPr>
+            <w:tcW w:w="1221" w:type="dxa"/>
+            <w:tcBorders>
+              <w:top w:val="single" w:sz="4" w:space="0" w:color="auto"/>
+              <w:left w:val="single" w:sz="4" w:space="0" w:color="000000"/>
+              <w:bottom w:val="single" w:sz="4" w:space="0" w:color="auto"/>
+              <w:right w:val="single" w:sz="4" w:space="0" w:color="000000"/>
+            </w:tcBorders>
+            <w:tcMar>
+              <w:top w:w="100" w:type="dxa"/>
+              <w:left w:w="100" w:type="dxa"/>
+              <w:bottom w:w="100" w:type="dxa"/>
+              <w:right w:w="100" w:type="dxa"/>
+            </w:tcMar>
+          </w:tcPr>
+          <w:p>
+            <w:pPr>
+              <w:jc w:val="both"/>
+            </w:pPr>
+            <w:r>
+              <w:lastRenderedPageBreak/>
+              <w:t>SSS0</w:t>
+            </w:r>
+            <w:r>
+              <w:t>20</w:t>
+            </w:r>
+          </w:p>
+        </w:tc>
+        <w:tc>
+          <w:tcPr>
+            <w:tcW w:w="4768" w:type="dxa"/>
+            <w:tcBorders>
+              <w:top w:val="single" w:sz="4" w:space="0" w:color="auto"/>
+              <w:left w:val="single" w:sz="4" w:space="0" w:color="000000"/>
+              <w:bottom w:val="single" w:sz="4" w:space="0" w:color="auto"/>
+              <w:right w:val="single" w:sz="4" w:space="0" w:color="000000"/>
             </w:tcBorders>
             <w:tcMar>
               <w:top w:w="100" w:type="dxa"/>
@@ -1609,30 +2186,2139 @@
             <w:r>
               <w:t>O Sistema DEVE permitir a associação de alunos à empresa parceira</w:t>
             </w:r>
+            <w:r>
+              <w:t xml:space="preserve"> </w:t>
+            </w:r>
           </w:p>
         </w:tc>
         <w:tc>
           <w:tcPr>
             <w:tcW w:w="3911" w:type="dxa"/>
             <w:tcBorders>
-              <w:top w:val="nil"/>
-              <w:left w:val="nil"/>
-              <w:bottom w:val="single" w:sz="3" w:space="0" w:color="000000"/>
-              <w:right w:val="single" w:sz="3" w:space="0" w:color="000000"/>
-            </w:tcBorders>
-            <w:tcMar>
-              <w:top w:w="100" w:type="dxa"/>
-              <w:left w:w="100" w:type="dxa"/>
-              <w:bottom w:w="100" w:type="dxa"/>
-              <w:right w:w="100" w:type="dxa"/>
-            </w:tcMar>
-          </w:tcPr>
-          <w:p>
-            <w:pPr>
-              <w:jc w:val="both"/>
-            </w:pPr>
-            <w:r>
-              <w:t xml:space="preserve">Associação e desassociação de aluno às empresas </w:t>
+              <w:top w:val="single" w:sz="4" w:space="0" w:color="auto"/>
+              <w:left w:val="single" w:sz="4" w:space="0" w:color="000000"/>
+              <w:bottom w:val="single" w:sz="4" w:space="0" w:color="auto"/>
+              <w:right w:val="single" w:sz="4" w:space="0" w:color="000000"/>
+            </w:tcBorders>
+            <w:tcMar>
+              <w:top w:w="100" w:type="dxa"/>
+              <w:left w:w="100" w:type="dxa"/>
+              <w:bottom w:w="100" w:type="dxa"/>
+              <w:right w:w="100" w:type="dxa"/>
+            </w:tcMar>
+          </w:tcPr>
+          <w:p>
+            <w:pPr>
+              <w:jc w:val="both"/>
+            </w:pPr>
+            <w:r>
+              <w:t>Associação e desassociação de aluno às empresas</w:t>
+            </w:r>
+          </w:p>
+        </w:tc>
+      </w:tr>
+      <w:tr>
+        <w:trPr>
+          <w:trHeight w:val="680"/>
+        </w:trPr>
+        <w:tc>
+          <w:tcPr>
+            <w:tcW w:w="1221" w:type="dxa"/>
+            <w:tcBorders>
+              <w:top w:val="single" w:sz="4" w:space="0" w:color="auto"/>
+              <w:left w:val="single" w:sz="4" w:space="0" w:color="000000"/>
+              <w:bottom w:val="single" w:sz="4" w:space="0" w:color="auto"/>
+              <w:right w:val="single" w:sz="4" w:space="0" w:color="000000"/>
+            </w:tcBorders>
+            <w:tcMar>
+              <w:top w:w="100" w:type="dxa"/>
+              <w:left w:w="100" w:type="dxa"/>
+              <w:bottom w:w="100" w:type="dxa"/>
+              <w:right w:w="100" w:type="dxa"/>
+            </w:tcMar>
+          </w:tcPr>
+          <w:p>
+            <w:pPr>
+              <w:jc w:val="both"/>
+            </w:pPr>
+            <w:r>
+              <w:t>SSS02</w:t>
+            </w:r>
+            <w:r>
+              <w:t>1</w:t>
+            </w:r>
+          </w:p>
+        </w:tc>
+        <w:tc>
+          <w:tcPr>
+            <w:tcW w:w="4768" w:type="dxa"/>
+            <w:tcBorders>
+              <w:top w:val="single" w:sz="4" w:space="0" w:color="auto"/>
+              <w:left w:val="single" w:sz="4" w:space="0" w:color="000000"/>
+              <w:bottom w:val="single" w:sz="4" w:space="0" w:color="auto"/>
+              <w:right w:val="single" w:sz="4" w:space="0" w:color="000000"/>
+            </w:tcBorders>
+            <w:tcMar>
+              <w:top w:w="100" w:type="dxa"/>
+              <w:left w:w="100" w:type="dxa"/>
+              <w:bottom w:w="100" w:type="dxa"/>
+              <w:right w:w="100" w:type="dxa"/>
+            </w:tcMar>
+          </w:tcPr>
+          <w:p>
+            <w:pPr>
+              <w:jc w:val="both"/>
+            </w:pPr>
+            <w:r>
+              <w:t>O Sistema DEVE permitir</w:t>
+            </w:r>
+            <w:r>
+              <w:t xml:space="preserve"> o acompanhamento de alunos egressos</w:t>
+            </w:r>
+          </w:p>
+        </w:tc>
+        <w:tc>
+          <w:tcPr>
+            <w:tcW w:w="3911" w:type="dxa"/>
+            <w:tcBorders>
+              <w:top w:val="single" w:sz="4" w:space="0" w:color="auto"/>
+              <w:left w:val="single" w:sz="4" w:space="0" w:color="000000"/>
+              <w:bottom w:val="single" w:sz="4" w:space="0" w:color="auto"/>
+              <w:right w:val="single" w:sz="4" w:space="0" w:color="000000"/>
+            </w:tcBorders>
+            <w:tcMar>
+              <w:top w:w="100" w:type="dxa"/>
+              <w:left w:w="100" w:type="dxa"/>
+              <w:bottom w:w="100" w:type="dxa"/>
+              <w:right w:w="100" w:type="dxa"/>
+            </w:tcMar>
+          </w:tcPr>
+          <w:p>
+            <w:pPr>
+              <w:jc w:val="both"/>
+            </w:pPr>
+            <w:r>
+              <w:t>Inclusão, alteração, consulta de histórico de alunos egressos</w:t>
+            </w:r>
+          </w:p>
+        </w:tc>
+      </w:tr>
+      <w:tr>
+        <w:trPr>
+          <w:trHeight w:val="680"/>
+        </w:trPr>
+        <w:tc>
+          <w:tcPr>
+            <w:tcW w:w="1221" w:type="dxa"/>
+            <w:tcBorders>
+              <w:top w:val="single" w:sz="4" w:space="0" w:color="auto"/>
+              <w:left w:val="single" w:sz="4" w:space="0" w:color="000000"/>
+              <w:bottom w:val="single" w:sz="4" w:space="0" w:color="auto"/>
+              <w:right w:val="single" w:sz="4" w:space="0" w:color="000000"/>
+            </w:tcBorders>
+            <w:tcMar>
+              <w:top w:w="100" w:type="dxa"/>
+              <w:left w:w="100" w:type="dxa"/>
+              <w:bottom w:w="100" w:type="dxa"/>
+              <w:right w:w="100" w:type="dxa"/>
+            </w:tcMar>
+          </w:tcPr>
+          <w:p>
+            <w:pPr>
+              <w:jc w:val="both"/>
+            </w:pPr>
+            <w:r>
+              <w:t>SSS02</w:t>
+            </w:r>
+            <w:r>
+              <w:t>2</w:t>
+            </w:r>
+          </w:p>
+        </w:tc>
+        <w:tc>
+          <w:tcPr>
+            <w:tcW w:w="4768" w:type="dxa"/>
+            <w:tcBorders>
+              <w:top w:val="single" w:sz="4" w:space="0" w:color="auto"/>
+              <w:left w:val="single" w:sz="4" w:space="0" w:color="000000"/>
+              <w:bottom w:val="single" w:sz="4" w:space="0" w:color="auto"/>
+              <w:right w:val="single" w:sz="4" w:space="0" w:color="000000"/>
+            </w:tcBorders>
+            <w:tcMar>
+              <w:top w:w="100" w:type="dxa"/>
+              <w:left w:w="100" w:type="dxa"/>
+              <w:bottom w:w="100" w:type="dxa"/>
+              <w:right w:w="100" w:type="dxa"/>
+            </w:tcMar>
+          </w:tcPr>
+          <w:p>
+            <w:pPr>
+              <w:jc w:val="both"/>
+            </w:pPr>
+            <w:r>
+              <w:t>O Sistema DEVE permitir</w:t>
+            </w:r>
+            <w:r>
+              <w:t xml:space="preserve"> acesso ao cadastro de alunos egressos com a opção de lançamento de</w:t>
+            </w:r>
+            <w:r>
+              <w:t xml:space="preserve"> histórico</w:t>
+            </w:r>
+            <w:r>
+              <w:t xml:space="preserve"> -</w:t>
+            </w:r>
+            <w:r>
+              <w:t xml:space="preserve"> inclusão no mercado de trabalho</w:t>
+            </w:r>
+          </w:p>
+        </w:tc>
+        <w:tc>
+          <w:tcPr>
+            <w:tcW w:w="3911" w:type="dxa"/>
+            <w:tcBorders>
+              <w:top w:val="single" w:sz="4" w:space="0" w:color="auto"/>
+              <w:left w:val="single" w:sz="4" w:space="0" w:color="000000"/>
+              <w:bottom w:val="single" w:sz="4" w:space="0" w:color="auto"/>
+              <w:right w:val="single" w:sz="4" w:space="0" w:color="000000"/>
+            </w:tcBorders>
+            <w:tcMar>
+              <w:top w:w="100" w:type="dxa"/>
+              <w:left w:w="100" w:type="dxa"/>
+              <w:bottom w:w="100" w:type="dxa"/>
+              <w:right w:w="100" w:type="dxa"/>
+            </w:tcMar>
+          </w:tcPr>
+          <w:p>
+            <w:pPr>
+              <w:jc w:val="both"/>
+            </w:pPr>
+            <w:r>
+              <w:t>Inclusão, alteração, consulta de histórico de alunos egressos</w:t>
+            </w:r>
+            <w:r>
+              <w:t xml:space="preserve"> quanto a inserção no mercado de trabalho</w:t>
+            </w:r>
+          </w:p>
+        </w:tc>
+      </w:tr>
+      <w:tr>
+        <w:trPr>
+          <w:trHeight w:val="680"/>
+        </w:trPr>
+        <w:tc>
+          <w:tcPr>
+            <w:tcW w:w="1221" w:type="dxa"/>
+            <w:tcBorders>
+              <w:top w:val="single" w:sz="4" w:space="0" w:color="auto"/>
+              <w:left w:val="single" w:sz="4" w:space="0" w:color="000000"/>
+              <w:bottom w:val="single" w:sz="4" w:space="0" w:color="auto"/>
+              <w:right w:val="single" w:sz="4" w:space="0" w:color="000000"/>
+            </w:tcBorders>
+            <w:tcMar>
+              <w:top w:w="100" w:type="dxa"/>
+              <w:left w:w="100" w:type="dxa"/>
+              <w:bottom w:w="100" w:type="dxa"/>
+              <w:right w:w="100" w:type="dxa"/>
+            </w:tcMar>
+          </w:tcPr>
+          <w:p>
+            <w:pPr>
+              <w:jc w:val="both"/>
+            </w:pPr>
+            <w:r>
+              <w:t>SSS02</w:t>
+            </w:r>
+            <w:r>
+              <w:t>3</w:t>
+            </w:r>
+          </w:p>
+        </w:tc>
+        <w:tc>
+          <w:tcPr>
+            <w:tcW w:w="4768" w:type="dxa"/>
+            <w:tcBorders>
+              <w:top w:val="single" w:sz="4" w:space="0" w:color="auto"/>
+              <w:left w:val="single" w:sz="4" w:space="0" w:color="000000"/>
+              <w:bottom w:val="single" w:sz="4" w:space="0" w:color="auto"/>
+              <w:right w:val="single" w:sz="4" w:space="0" w:color="000000"/>
+            </w:tcBorders>
+            <w:tcMar>
+              <w:top w:w="100" w:type="dxa"/>
+              <w:left w:w="100" w:type="dxa"/>
+              <w:bottom w:w="100" w:type="dxa"/>
+              <w:right w:w="100" w:type="dxa"/>
+            </w:tcMar>
+          </w:tcPr>
+          <w:p>
+            <w:pPr>
+              <w:jc w:val="both"/>
+            </w:pPr>
+            <w:r>
+              <w:t>O Sistema DEVE permitir</w:t>
+            </w:r>
+            <w:r>
+              <w:t xml:space="preserve"> o cadastro de usuários</w:t>
+            </w:r>
+          </w:p>
+        </w:tc>
+        <w:tc>
+          <w:tcPr>
+            <w:tcW w:w="3911" w:type="dxa"/>
+            <w:tcBorders>
+              <w:top w:val="single" w:sz="4" w:space="0" w:color="auto"/>
+              <w:left w:val="single" w:sz="4" w:space="0" w:color="000000"/>
+              <w:bottom w:val="single" w:sz="4" w:space="0" w:color="auto"/>
+              <w:right w:val="single" w:sz="4" w:space="0" w:color="000000"/>
+            </w:tcBorders>
+            <w:tcMar>
+              <w:top w:w="100" w:type="dxa"/>
+              <w:left w:w="100" w:type="dxa"/>
+              <w:bottom w:w="100" w:type="dxa"/>
+              <w:right w:w="100" w:type="dxa"/>
+            </w:tcMar>
+          </w:tcPr>
+          <w:p>
+            <w:pPr>
+              <w:jc w:val="both"/>
+            </w:pPr>
+            <w:r>
+              <w:t>Inclusão, alteração e exclusão de usuários do sistema</w:t>
+            </w:r>
+          </w:p>
+        </w:tc>
+      </w:tr>
+      <w:tr>
+        <w:trPr>
+          <w:trHeight w:val="680"/>
+        </w:trPr>
+        <w:tc>
+          <w:tcPr>
+            <w:tcW w:w="1221" w:type="dxa"/>
+            <w:tcBorders>
+              <w:top w:val="single" w:sz="4" w:space="0" w:color="auto"/>
+              <w:left w:val="single" w:sz="4" w:space="0" w:color="000000"/>
+              <w:bottom w:val="single" w:sz="4" w:space="0" w:color="auto"/>
+              <w:right w:val="single" w:sz="4" w:space="0" w:color="000000"/>
+            </w:tcBorders>
+            <w:tcMar>
+              <w:top w:w="100" w:type="dxa"/>
+              <w:left w:w="100" w:type="dxa"/>
+              <w:bottom w:w="100" w:type="dxa"/>
+              <w:right w:w="100" w:type="dxa"/>
+            </w:tcMar>
+          </w:tcPr>
+          <w:p>
+            <w:pPr>
+              <w:jc w:val="both"/>
+            </w:pPr>
+            <w:r>
+              <w:t>SSS024</w:t>
+            </w:r>
+          </w:p>
+        </w:tc>
+        <w:tc>
+          <w:tcPr>
+            <w:tcW w:w="4768" w:type="dxa"/>
+            <w:tcBorders>
+              <w:top w:val="single" w:sz="4" w:space="0" w:color="auto"/>
+              <w:left w:val="single" w:sz="4" w:space="0" w:color="000000"/>
+              <w:bottom w:val="single" w:sz="4" w:space="0" w:color="auto"/>
+              <w:right w:val="single" w:sz="4" w:space="0" w:color="000000"/>
+            </w:tcBorders>
+            <w:tcMar>
+              <w:top w:w="100" w:type="dxa"/>
+              <w:left w:w="100" w:type="dxa"/>
+              <w:bottom w:w="100" w:type="dxa"/>
+              <w:right w:w="100" w:type="dxa"/>
+            </w:tcMar>
+          </w:tcPr>
+          <w:p>
+            <w:pPr>
+              <w:jc w:val="both"/>
+            </w:pPr>
+            <w:r>
+              <w:t>O Sistema DEVE permitir</w:t>
+            </w:r>
+            <w:r>
+              <w:t xml:space="preserve"> </w:t>
+            </w:r>
+            <w:r>
+              <w:t xml:space="preserve">o cadastro de </w:t>
+            </w:r>
+            <w:r>
+              <w:t xml:space="preserve">perfis de </w:t>
+            </w:r>
+            <w:r>
+              <w:t>usuários</w:t>
+            </w:r>
+          </w:p>
+        </w:tc>
+        <w:tc>
+          <w:tcPr>
+            <w:tcW w:w="3911" w:type="dxa"/>
+            <w:tcBorders>
+              <w:top w:val="single" w:sz="4" w:space="0" w:color="auto"/>
+              <w:left w:val="single" w:sz="4" w:space="0" w:color="000000"/>
+              <w:bottom w:val="single" w:sz="4" w:space="0" w:color="auto"/>
+              <w:right w:val="single" w:sz="4" w:space="0" w:color="000000"/>
+            </w:tcBorders>
+            <w:tcMar>
+              <w:top w:w="100" w:type="dxa"/>
+              <w:left w:w="100" w:type="dxa"/>
+              <w:bottom w:w="100" w:type="dxa"/>
+              <w:right w:w="100" w:type="dxa"/>
+            </w:tcMar>
+          </w:tcPr>
+          <w:p>
+            <w:pPr>
+              <w:jc w:val="both"/>
+            </w:pPr>
+            <w:r>
+              <w:t xml:space="preserve">Inclusão, alteração e exclusão de </w:t>
+            </w:r>
+            <w:r>
+              <w:t xml:space="preserve">perfis de acesso ao </w:t>
+            </w:r>
+            <w:r>
+              <w:t>sistema</w:t>
+            </w:r>
+          </w:p>
+        </w:tc>
+      </w:tr>
+      <w:tr>
+        <w:trPr>
+          <w:trHeight w:val="680"/>
+        </w:trPr>
+        <w:tc>
+          <w:tcPr>
+            <w:tcW w:w="1221" w:type="dxa"/>
+            <w:tcBorders>
+              <w:top w:val="single" w:sz="4" w:space="0" w:color="auto"/>
+              <w:left w:val="single" w:sz="4" w:space="0" w:color="000000"/>
+              <w:bottom w:val="single" w:sz="4" w:space="0" w:color="auto"/>
+              <w:right w:val="single" w:sz="4" w:space="0" w:color="000000"/>
+            </w:tcBorders>
+            <w:tcMar>
+              <w:top w:w="100" w:type="dxa"/>
+              <w:left w:w="100" w:type="dxa"/>
+              <w:bottom w:w="100" w:type="dxa"/>
+              <w:right w:w="100" w:type="dxa"/>
+            </w:tcMar>
+          </w:tcPr>
+          <w:p>
+            <w:pPr>
+              <w:jc w:val="both"/>
+            </w:pPr>
+            <w:r>
+              <w:t>SSS02</w:t>
+            </w:r>
+            <w:r>
+              <w:t>5</w:t>
+            </w:r>
+          </w:p>
+        </w:tc>
+        <w:tc>
+          <w:tcPr>
+            <w:tcW w:w="4768" w:type="dxa"/>
+            <w:tcBorders>
+              <w:top w:val="single" w:sz="4" w:space="0" w:color="auto"/>
+              <w:left w:val="single" w:sz="4" w:space="0" w:color="000000"/>
+              <w:bottom w:val="single" w:sz="4" w:space="0" w:color="auto"/>
+              <w:right w:val="single" w:sz="4" w:space="0" w:color="000000"/>
+            </w:tcBorders>
+            <w:tcMar>
+              <w:top w:w="100" w:type="dxa"/>
+              <w:left w:w="100" w:type="dxa"/>
+              <w:bottom w:w="100" w:type="dxa"/>
+              <w:right w:w="100" w:type="dxa"/>
+            </w:tcMar>
+          </w:tcPr>
+          <w:p>
+            <w:pPr>
+              <w:jc w:val="both"/>
+            </w:pPr>
+            <w:r>
+              <w:t xml:space="preserve">O Sistema DEVE permitir a </w:t>
+            </w:r>
+            <w:r>
+              <w:t>vinculação de menus ao perfil de acesso</w:t>
+            </w:r>
+          </w:p>
+        </w:tc>
+        <w:tc>
+          <w:tcPr>
+            <w:tcW w:w="3911" w:type="dxa"/>
+            <w:tcBorders>
+              <w:top w:val="single" w:sz="4" w:space="0" w:color="auto"/>
+              <w:left w:val="single" w:sz="4" w:space="0" w:color="000000"/>
+              <w:bottom w:val="single" w:sz="4" w:space="0" w:color="auto"/>
+              <w:right w:val="single" w:sz="4" w:space="0" w:color="000000"/>
+            </w:tcBorders>
+            <w:tcMar>
+              <w:top w:w="100" w:type="dxa"/>
+              <w:left w:w="100" w:type="dxa"/>
+              <w:bottom w:w="100" w:type="dxa"/>
+              <w:right w:w="100" w:type="dxa"/>
+            </w:tcMar>
+          </w:tcPr>
+          <w:p>
+            <w:pPr>
+              <w:jc w:val="both"/>
+            </w:pPr>
+            <w:r>
+              <w:t xml:space="preserve">vinculação, </w:t>
+            </w:r>
+            <w:r>
+              <w:t>desvinculação de menus ao perfil de acesso</w:t>
+            </w:r>
+          </w:p>
+        </w:tc>
+      </w:tr>
+      <w:tr>
+        <w:trPr>
+          <w:trHeight w:val="680"/>
+        </w:trPr>
+        <w:tc>
+          <w:tcPr>
+            <w:tcW w:w="1221" w:type="dxa"/>
+            <w:tcBorders>
+              <w:top w:val="single" w:sz="4" w:space="0" w:color="auto"/>
+              <w:left w:val="single" w:sz="4" w:space="0" w:color="000000"/>
+              <w:bottom w:val="single" w:sz="4" w:space="0" w:color="auto"/>
+              <w:right w:val="single" w:sz="4" w:space="0" w:color="000000"/>
+            </w:tcBorders>
+            <w:tcMar>
+              <w:top w:w="100" w:type="dxa"/>
+              <w:left w:w="100" w:type="dxa"/>
+              <w:bottom w:w="100" w:type="dxa"/>
+              <w:right w:w="100" w:type="dxa"/>
+            </w:tcMar>
+          </w:tcPr>
+          <w:p>
+            <w:pPr>
+              <w:jc w:val="both"/>
+            </w:pPr>
+            <w:r>
+              <w:t>SSS02</w:t>
+            </w:r>
+            <w:r>
+              <w:t>6</w:t>
+            </w:r>
+          </w:p>
+        </w:tc>
+        <w:tc>
+          <w:tcPr>
+            <w:tcW w:w="4768" w:type="dxa"/>
+            <w:tcBorders>
+              <w:top w:val="single" w:sz="4" w:space="0" w:color="auto"/>
+              <w:left w:val="single" w:sz="4" w:space="0" w:color="000000"/>
+              <w:bottom w:val="single" w:sz="4" w:space="0" w:color="auto"/>
+              <w:right w:val="single" w:sz="4" w:space="0" w:color="000000"/>
+            </w:tcBorders>
+            <w:tcMar>
+              <w:top w:w="100" w:type="dxa"/>
+              <w:left w:w="100" w:type="dxa"/>
+              <w:bottom w:w="100" w:type="dxa"/>
+              <w:right w:w="100" w:type="dxa"/>
+            </w:tcMar>
+          </w:tcPr>
+          <w:p>
+            <w:pPr>
+              <w:jc w:val="both"/>
+            </w:pPr>
+            <w:r>
+              <w:t xml:space="preserve">O Sistema DEVE permitir </w:t>
+            </w:r>
+            <w:r>
+              <w:t>o cadastro de funcionários</w:t>
+            </w:r>
+          </w:p>
+        </w:tc>
+        <w:tc>
+          <w:tcPr>
+            <w:tcW w:w="3911" w:type="dxa"/>
+            <w:tcBorders>
+              <w:top w:val="single" w:sz="4" w:space="0" w:color="auto"/>
+              <w:left w:val="single" w:sz="4" w:space="0" w:color="000000"/>
+              <w:bottom w:val="single" w:sz="4" w:space="0" w:color="auto"/>
+              <w:right w:val="single" w:sz="4" w:space="0" w:color="000000"/>
+            </w:tcBorders>
+            <w:tcMar>
+              <w:top w:w="100" w:type="dxa"/>
+              <w:left w:w="100" w:type="dxa"/>
+              <w:bottom w:w="100" w:type="dxa"/>
+              <w:right w:w="100" w:type="dxa"/>
+            </w:tcMar>
+          </w:tcPr>
+          <w:p>
+            <w:pPr>
+              <w:jc w:val="both"/>
+            </w:pPr>
+            <w:r>
+              <w:t xml:space="preserve">Inclusão, alteração e exclusão de </w:t>
+            </w:r>
+            <w:r>
+              <w:t>cadastro de funcionários</w:t>
+            </w:r>
+            <w:r>
+              <w:t xml:space="preserve"> </w:t>
+            </w:r>
+            <w:r>
+              <w:t>ao</w:t>
+            </w:r>
+            <w:r>
+              <w:t xml:space="preserve"> sistema</w:t>
+            </w:r>
+          </w:p>
+        </w:tc>
+      </w:tr>
+      <w:tr>
+        <w:trPr>
+          <w:trHeight w:val="680"/>
+        </w:trPr>
+        <w:tc>
+          <w:tcPr>
+            <w:tcW w:w="1221" w:type="dxa"/>
+            <w:tcBorders>
+              <w:top w:val="single" w:sz="4" w:space="0" w:color="auto"/>
+              <w:left w:val="single" w:sz="4" w:space="0" w:color="000000"/>
+              <w:bottom w:val="single" w:sz="4" w:space="0" w:color="auto"/>
+              <w:right w:val="single" w:sz="4" w:space="0" w:color="000000"/>
+            </w:tcBorders>
+            <w:tcMar>
+              <w:top w:w="100" w:type="dxa"/>
+              <w:left w:w="100" w:type="dxa"/>
+              <w:bottom w:w="100" w:type="dxa"/>
+              <w:right w:w="100" w:type="dxa"/>
+            </w:tcMar>
+          </w:tcPr>
+          <w:p>
+            <w:pPr>
+              <w:jc w:val="both"/>
+            </w:pPr>
+            <w:r>
+              <w:t>SSS02</w:t>
+            </w:r>
+            <w:r>
+              <w:t>7</w:t>
+            </w:r>
+          </w:p>
+        </w:tc>
+        <w:tc>
+          <w:tcPr>
+            <w:tcW w:w="4768" w:type="dxa"/>
+            <w:tcBorders>
+              <w:top w:val="single" w:sz="4" w:space="0" w:color="auto"/>
+              <w:left w:val="single" w:sz="4" w:space="0" w:color="000000"/>
+              <w:bottom w:val="single" w:sz="4" w:space="0" w:color="auto"/>
+              <w:right w:val="single" w:sz="4" w:space="0" w:color="000000"/>
+            </w:tcBorders>
+            <w:tcMar>
+              <w:top w:w="100" w:type="dxa"/>
+              <w:left w:w="100" w:type="dxa"/>
+              <w:bottom w:w="100" w:type="dxa"/>
+              <w:right w:w="100" w:type="dxa"/>
+            </w:tcMar>
+          </w:tcPr>
+          <w:p>
+            <w:pPr>
+              <w:jc w:val="both"/>
+            </w:pPr>
+            <w:r>
+              <w:t xml:space="preserve">O sistema </w:t>
+            </w:r>
+            <w:r>
+              <w:t>DEVE permitir o</w:t>
+            </w:r>
+            <w:r>
+              <w:t xml:space="preserve"> </w:t>
+            </w:r>
+            <w:r>
+              <w:t xml:space="preserve">cadastro de </w:t>
+            </w:r>
+            <w:r>
+              <w:t>voluntários</w:t>
+            </w:r>
+          </w:p>
+        </w:tc>
+        <w:tc>
+          <w:tcPr>
+            <w:tcW w:w="3911" w:type="dxa"/>
+            <w:tcBorders>
+              <w:top w:val="single" w:sz="4" w:space="0" w:color="auto"/>
+              <w:left w:val="single" w:sz="4" w:space="0" w:color="000000"/>
+              <w:bottom w:val="single" w:sz="4" w:space="0" w:color="auto"/>
+              <w:right w:val="single" w:sz="4" w:space="0" w:color="000000"/>
+            </w:tcBorders>
+            <w:tcMar>
+              <w:top w:w="100" w:type="dxa"/>
+              <w:left w:w="100" w:type="dxa"/>
+              <w:bottom w:w="100" w:type="dxa"/>
+              <w:right w:w="100" w:type="dxa"/>
+            </w:tcMar>
+          </w:tcPr>
+          <w:p>
+            <w:pPr>
+              <w:jc w:val="both"/>
+            </w:pPr>
+            <w:r>
+              <w:t>Inclusão, alteração e exclusão de cadastro de voluntários</w:t>
+            </w:r>
+            <w:r>
+              <w:t xml:space="preserve"> </w:t>
+            </w:r>
+            <w:r>
+              <w:t>ao sistema</w:t>
+            </w:r>
+          </w:p>
+        </w:tc>
+      </w:tr>
+      <w:tr>
+        <w:trPr>
+          <w:trHeight w:val="680"/>
+        </w:trPr>
+        <w:tc>
+          <w:tcPr>
+            <w:tcW w:w="1221" w:type="dxa"/>
+            <w:tcBorders>
+              <w:top w:val="single" w:sz="4" w:space="0" w:color="auto"/>
+              <w:left w:val="single" w:sz="4" w:space="0" w:color="000000"/>
+              <w:bottom w:val="single" w:sz="4" w:space="0" w:color="auto"/>
+              <w:right w:val="single" w:sz="4" w:space="0" w:color="000000"/>
+            </w:tcBorders>
+            <w:tcMar>
+              <w:top w:w="100" w:type="dxa"/>
+              <w:left w:w="100" w:type="dxa"/>
+              <w:bottom w:w="100" w:type="dxa"/>
+              <w:right w:w="100" w:type="dxa"/>
+            </w:tcMar>
+          </w:tcPr>
+          <w:p>
+            <w:pPr>
+              <w:jc w:val="both"/>
+            </w:pPr>
+            <w:r>
+              <w:t>SSS02</w:t>
+            </w:r>
+            <w:r>
+              <w:t>8</w:t>
+            </w:r>
+          </w:p>
+        </w:tc>
+        <w:tc>
+          <w:tcPr>
+            <w:tcW w:w="4768" w:type="dxa"/>
+            <w:tcBorders>
+              <w:top w:val="single" w:sz="4" w:space="0" w:color="auto"/>
+              <w:left w:val="single" w:sz="4" w:space="0" w:color="000000"/>
+              <w:bottom w:val="single" w:sz="4" w:space="0" w:color="auto"/>
+              <w:right w:val="single" w:sz="4" w:space="0" w:color="000000"/>
+            </w:tcBorders>
+            <w:tcMar>
+              <w:top w:w="100" w:type="dxa"/>
+              <w:left w:w="100" w:type="dxa"/>
+              <w:bottom w:w="100" w:type="dxa"/>
+              <w:right w:w="100" w:type="dxa"/>
+            </w:tcMar>
+          </w:tcPr>
+          <w:p>
+            <w:pPr>
+              <w:jc w:val="both"/>
+            </w:pPr>
+            <w:r>
+              <w:t>O sistema DEVE permitir o cadastro de voluntários</w:t>
+            </w:r>
+          </w:p>
+        </w:tc>
+        <w:tc>
+          <w:tcPr>
+            <w:tcW w:w="3911" w:type="dxa"/>
+            <w:tcBorders>
+              <w:top w:val="single" w:sz="4" w:space="0" w:color="auto"/>
+              <w:left w:val="single" w:sz="4" w:space="0" w:color="000000"/>
+              <w:bottom w:val="single" w:sz="4" w:space="0" w:color="auto"/>
+              <w:right w:val="single" w:sz="4" w:space="0" w:color="000000"/>
+            </w:tcBorders>
+            <w:tcMar>
+              <w:top w:w="100" w:type="dxa"/>
+              <w:left w:w="100" w:type="dxa"/>
+              <w:bottom w:w="100" w:type="dxa"/>
+              <w:right w:w="100" w:type="dxa"/>
+            </w:tcMar>
+          </w:tcPr>
+          <w:p>
+            <w:pPr>
+              <w:jc w:val="both"/>
+            </w:pPr>
+            <w:r>
+              <w:t>Inclusão, alteração e exclusão de cadastro de voluntários ao sistema</w:t>
+            </w:r>
+          </w:p>
+        </w:tc>
+      </w:tr>
+      <w:tr>
+        <w:trPr>
+          <w:trHeight w:val="680"/>
+        </w:trPr>
+        <w:tc>
+          <w:tcPr>
+            <w:tcW w:w="1221" w:type="dxa"/>
+            <w:tcBorders>
+              <w:top w:val="single" w:sz="4" w:space="0" w:color="auto"/>
+              <w:left w:val="single" w:sz="4" w:space="0" w:color="000000"/>
+              <w:bottom w:val="single" w:sz="4" w:space="0" w:color="auto"/>
+              <w:right w:val="single" w:sz="4" w:space="0" w:color="000000"/>
+            </w:tcBorders>
+            <w:tcMar>
+              <w:top w:w="100" w:type="dxa"/>
+              <w:left w:w="100" w:type="dxa"/>
+              <w:bottom w:w="100" w:type="dxa"/>
+              <w:right w:w="100" w:type="dxa"/>
+            </w:tcMar>
+          </w:tcPr>
+          <w:p>
+            <w:pPr>
+              <w:jc w:val="both"/>
+            </w:pPr>
+            <w:r>
+              <w:t>SSS02</w:t>
+            </w:r>
+            <w:r>
+              <w:t>9</w:t>
+            </w:r>
+          </w:p>
+        </w:tc>
+        <w:tc>
+          <w:tcPr>
+            <w:tcW w:w="4768" w:type="dxa"/>
+            <w:tcBorders>
+              <w:top w:val="single" w:sz="4" w:space="0" w:color="auto"/>
+              <w:left w:val="single" w:sz="4" w:space="0" w:color="000000"/>
+              <w:bottom w:val="single" w:sz="4" w:space="0" w:color="auto"/>
+              <w:right w:val="single" w:sz="4" w:space="0" w:color="000000"/>
+            </w:tcBorders>
+            <w:tcMar>
+              <w:top w:w="100" w:type="dxa"/>
+              <w:left w:w="100" w:type="dxa"/>
+              <w:bottom w:w="100" w:type="dxa"/>
+              <w:right w:w="100" w:type="dxa"/>
+            </w:tcMar>
+          </w:tcPr>
+          <w:p>
+            <w:pPr>
+              <w:jc w:val="both"/>
+            </w:pPr>
+            <w:r>
+              <w:t>O sistema DEVE permitir o</w:t>
+            </w:r>
+            <w:r>
+              <w:t xml:space="preserve"> cadastro de atividades culturais</w:t>
+            </w:r>
+          </w:p>
+        </w:tc>
+        <w:tc>
+          <w:tcPr>
+            <w:tcW w:w="3911" w:type="dxa"/>
+            <w:tcBorders>
+              <w:top w:val="single" w:sz="4" w:space="0" w:color="auto"/>
+              <w:left w:val="single" w:sz="4" w:space="0" w:color="000000"/>
+              <w:bottom w:val="single" w:sz="4" w:space="0" w:color="auto"/>
+              <w:right w:val="single" w:sz="4" w:space="0" w:color="000000"/>
+            </w:tcBorders>
+            <w:tcMar>
+              <w:top w:w="100" w:type="dxa"/>
+              <w:left w:w="100" w:type="dxa"/>
+              <w:bottom w:w="100" w:type="dxa"/>
+              <w:right w:w="100" w:type="dxa"/>
+            </w:tcMar>
+          </w:tcPr>
+          <w:p>
+            <w:pPr>
+              <w:jc w:val="both"/>
+            </w:pPr>
+            <w:r>
+              <w:t xml:space="preserve">Inclusão, alteração e exclusão de </w:t>
+            </w:r>
+            <w:r>
+              <w:t>atividades culturais</w:t>
+            </w:r>
+          </w:p>
+        </w:tc>
+      </w:tr>
+      <w:tr>
+        <w:trPr>
+          <w:trHeight w:val="680"/>
+        </w:trPr>
+        <w:tc>
+          <w:tcPr>
+            <w:tcW w:w="1221" w:type="dxa"/>
+            <w:tcBorders>
+              <w:top w:val="single" w:sz="4" w:space="0" w:color="auto"/>
+              <w:left w:val="single" w:sz="4" w:space="0" w:color="000000"/>
+              <w:bottom w:val="single" w:sz="4" w:space="0" w:color="auto"/>
+              <w:right w:val="single" w:sz="4" w:space="0" w:color="000000"/>
+            </w:tcBorders>
+            <w:tcMar>
+              <w:top w:w="100" w:type="dxa"/>
+              <w:left w:w="100" w:type="dxa"/>
+              <w:bottom w:w="100" w:type="dxa"/>
+              <w:right w:w="100" w:type="dxa"/>
+            </w:tcMar>
+          </w:tcPr>
+          <w:p>
+            <w:pPr>
+              <w:jc w:val="both"/>
+            </w:pPr>
+            <w:r>
+              <w:t>SSS0</w:t>
+            </w:r>
+            <w:r>
+              <w:t>30</w:t>
+            </w:r>
+          </w:p>
+        </w:tc>
+        <w:tc>
+          <w:tcPr>
+            <w:tcW w:w="4768" w:type="dxa"/>
+            <w:tcBorders>
+              <w:top w:val="single" w:sz="4" w:space="0" w:color="auto"/>
+              <w:left w:val="single" w:sz="4" w:space="0" w:color="000000"/>
+              <w:bottom w:val="single" w:sz="4" w:space="0" w:color="auto"/>
+              <w:right w:val="single" w:sz="4" w:space="0" w:color="000000"/>
+            </w:tcBorders>
+            <w:tcMar>
+              <w:top w:w="100" w:type="dxa"/>
+              <w:left w:w="100" w:type="dxa"/>
+              <w:bottom w:w="100" w:type="dxa"/>
+              <w:right w:w="100" w:type="dxa"/>
+            </w:tcMar>
+          </w:tcPr>
+          <w:p>
+            <w:pPr>
+              <w:jc w:val="both"/>
+            </w:pPr>
+            <w:r>
+              <w:t xml:space="preserve">O sistema DEVE permitir </w:t>
+            </w:r>
+            <w:r>
+              <w:t>a vinculação de alunos às turmas de atividades culturais</w:t>
+            </w:r>
+          </w:p>
+        </w:tc>
+        <w:tc>
+          <w:tcPr>
+            <w:tcW w:w="3911" w:type="dxa"/>
+            <w:tcBorders>
+              <w:top w:val="single" w:sz="4" w:space="0" w:color="auto"/>
+              <w:left w:val="single" w:sz="4" w:space="0" w:color="000000"/>
+              <w:bottom w:val="single" w:sz="4" w:space="0" w:color="auto"/>
+              <w:right w:val="single" w:sz="4" w:space="0" w:color="000000"/>
+            </w:tcBorders>
+            <w:tcMar>
+              <w:top w:w="100" w:type="dxa"/>
+              <w:left w:w="100" w:type="dxa"/>
+              <w:bottom w:w="100" w:type="dxa"/>
+              <w:right w:w="100" w:type="dxa"/>
+            </w:tcMar>
+          </w:tcPr>
+          <w:p>
+            <w:pPr>
+              <w:jc w:val="both"/>
+            </w:pPr>
+            <w:r>
+              <w:t xml:space="preserve">Vinculação e desvinculação de alunos </w:t>
+            </w:r>
+            <w:proofErr w:type="gramStart"/>
+            <w:r>
+              <w:t>à</w:t>
+            </w:r>
+            <w:proofErr w:type="gramEnd"/>
+            <w:r>
+              <w:t xml:space="preserve"> turmas de atividades culturais</w:t>
+            </w:r>
+          </w:p>
+        </w:tc>
+      </w:tr>
+      <w:tr>
+        <w:trPr>
+          <w:trHeight w:val="680"/>
+        </w:trPr>
+        <w:tc>
+          <w:tcPr>
+            <w:tcW w:w="1221" w:type="dxa"/>
+            <w:tcBorders>
+              <w:top w:val="single" w:sz="4" w:space="0" w:color="auto"/>
+              <w:left w:val="single" w:sz="4" w:space="0" w:color="000000"/>
+              <w:bottom w:val="single" w:sz="4" w:space="0" w:color="auto"/>
+              <w:right w:val="single" w:sz="4" w:space="0" w:color="000000"/>
+            </w:tcBorders>
+            <w:tcMar>
+              <w:top w:w="100" w:type="dxa"/>
+              <w:left w:w="100" w:type="dxa"/>
+              <w:bottom w:w="100" w:type="dxa"/>
+              <w:right w:w="100" w:type="dxa"/>
+            </w:tcMar>
+          </w:tcPr>
+          <w:p>
+            <w:pPr>
+              <w:jc w:val="both"/>
+            </w:pPr>
+            <w:r>
+              <w:t>SSS030</w:t>
+            </w:r>
+          </w:p>
+        </w:tc>
+        <w:tc>
+          <w:tcPr>
+            <w:tcW w:w="4768" w:type="dxa"/>
+            <w:tcBorders>
+              <w:top w:val="single" w:sz="4" w:space="0" w:color="auto"/>
+              <w:left w:val="single" w:sz="4" w:space="0" w:color="000000"/>
+              <w:bottom w:val="single" w:sz="4" w:space="0" w:color="auto"/>
+              <w:right w:val="single" w:sz="4" w:space="0" w:color="000000"/>
+            </w:tcBorders>
+            <w:tcMar>
+              <w:top w:w="100" w:type="dxa"/>
+              <w:left w:w="100" w:type="dxa"/>
+              <w:bottom w:w="100" w:type="dxa"/>
+              <w:right w:w="100" w:type="dxa"/>
+            </w:tcMar>
+          </w:tcPr>
+          <w:p>
+            <w:pPr>
+              <w:jc w:val="both"/>
+            </w:pPr>
+            <w:r>
+              <w:t xml:space="preserve">O sistema DEVE permitir </w:t>
+            </w:r>
+            <w:r>
+              <w:t>o controle de presença de alunos às atividades culturais</w:t>
+            </w:r>
+          </w:p>
+        </w:tc>
+        <w:tc>
+          <w:tcPr>
+            <w:tcW w:w="3911" w:type="dxa"/>
+            <w:tcBorders>
+              <w:top w:val="single" w:sz="4" w:space="0" w:color="auto"/>
+              <w:left w:val="single" w:sz="4" w:space="0" w:color="000000"/>
+              <w:bottom w:val="single" w:sz="4" w:space="0" w:color="auto"/>
+              <w:right w:val="single" w:sz="4" w:space="0" w:color="000000"/>
+            </w:tcBorders>
+            <w:tcMar>
+              <w:top w:w="100" w:type="dxa"/>
+              <w:left w:w="100" w:type="dxa"/>
+              <w:bottom w:w="100" w:type="dxa"/>
+              <w:right w:w="100" w:type="dxa"/>
+            </w:tcMar>
+          </w:tcPr>
+          <w:p>
+            <w:pPr>
+              <w:jc w:val="both"/>
+            </w:pPr>
+            <w:r>
+              <w:t>Marcação de faltas e presenças por aluno</w:t>
+            </w:r>
+          </w:p>
+        </w:tc>
+      </w:tr>
+      <w:tr>
+        <w:trPr>
+          <w:trHeight w:val="680"/>
+        </w:trPr>
+        <w:tc>
+          <w:tcPr>
+            <w:tcW w:w="1221" w:type="dxa"/>
+            <w:tcBorders>
+              <w:top w:val="single" w:sz="4" w:space="0" w:color="auto"/>
+              <w:left w:val="single" w:sz="4" w:space="0" w:color="000000"/>
+              <w:bottom w:val="single" w:sz="4" w:space="0" w:color="auto"/>
+              <w:right w:val="single" w:sz="4" w:space="0" w:color="000000"/>
+            </w:tcBorders>
+            <w:tcMar>
+              <w:top w:w="100" w:type="dxa"/>
+              <w:left w:w="100" w:type="dxa"/>
+              <w:bottom w:w="100" w:type="dxa"/>
+              <w:right w:w="100" w:type="dxa"/>
+            </w:tcMar>
+          </w:tcPr>
+          <w:p>
+            <w:pPr>
+              <w:jc w:val="both"/>
+            </w:pPr>
+            <w:r>
+              <w:lastRenderedPageBreak/>
+              <w:t>SSS03</w:t>
+            </w:r>
+            <w:r>
+              <w:t>1</w:t>
+            </w:r>
+          </w:p>
+        </w:tc>
+        <w:tc>
+          <w:tcPr>
+            <w:tcW w:w="4768" w:type="dxa"/>
+            <w:tcBorders>
+              <w:top w:val="single" w:sz="4" w:space="0" w:color="auto"/>
+              <w:left w:val="single" w:sz="4" w:space="0" w:color="000000"/>
+              <w:bottom w:val="single" w:sz="4" w:space="0" w:color="auto"/>
+              <w:right w:val="single" w:sz="4" w:space="0" w:color="000000"/>
+            </w:tcBorders>
+            <w:tcMar>
+              <w:top w:w="100" w:type="dxa"/>
+              <w:left w:w="100" w:type="dxa"/>
+              <w:bottom w:w="100" w:type="dxa"/>
+              <w:right w:w="100" w:type="dxa"/>
+            </w:tcMar>
+          </w:tcPr>
+          <w:p>
+            <w:pPr>
+              <w:jc w:val="both"/>
+            </w:pPr>
+            <w:r>
+              <w:t xml:space="preserve">O sistema DEVE permitir </w:t>
+            </w:r>
+            <w:r>
+              <w:t>a extração de relatório de presença atividade cultural x aluno</w:t>
+            </w:r>
+          </w:p>
+        </w:tc>
+        <w:tc>
+          <w:tcPr>
+            <w:tcW w:w="3911" w:type="dxa"/>
+            <w:tcBorders>
+              <w:top w:val="single" w:sz="4" w:space="0" w:color="auto"/>
+              <w:left w:val="single" w:sz="4" w:space="0" w:color="000000"/>
+              <w:bottom w:val="single" w:sz="4" w:space="0" w:color="auto"/>
+              <w:right w:val="single" w:sz="4" w:space="0" w:color="000000"/>
+            </w:tcBorders>
+            <w:tcMar>
+              <w:top w:w="100" w:type="dxa"/>
+              <w:left w:w="100" w:type="dxa"/>
+              <w:bottom w:w="100" w:type="dxa"/>
+              <w:right w:w="100" w:type="dxa"/>
+            </w:tcMar>
+          </w:tcPr>
+          <w:p>
+            <w:pPr>
+              <w:jc w:val="both"/>
+            </w:pPr>
+            <w:r>
+              <w:t xml:space="preserve">Emissão de relatório de faltas e presenças </w:t>
+            </w:r>
+            <w:r>
+              <w:t>atividade cultural x aluno</w:t>
+            </w:r>
+          </w:p>
+        </w:tc>
+      </w:tr>
+      <w:tr>
+        <w:trPr>
+          <w:trHeight w:val="680"/>
+        </w:trPr>
+        <w:tc>
+          <w:tcPr>
+            <w:tcW w:w="1221" w:type="dxa"/>
+            <w:tcBorders>
+              <w:top w:val="single" w:sz="4" w:space="0" w:color="auto"/>
+              <w:left w:val="single" w:sz="4" w:space="0" w:color="000000"/>
+              <w:bottom w:val="single" w:sz="4" w:space="0" w:color="auto"/>
+              <w:right w:val="single" w:sz="4" w:space="0" w:color="000000"/>
+            </w:tcBorders>
+            <w:tcMar>
+              <w:top w:w="100" w:type="dxa"/>
+              <w:left w:w="100" w:type="dxa"/>
+              <w:bottom w:w="100" w:type="dxa"/>
+              <w:right w:w="100" w:type="dxa"/>
+            </w:tcMar>
+          </w:tcPr>
+          <w:p>
+            <w:pPr>
+              <w:jc w:val="both"/>
+            </w:pPr>
+            <w:r>
+              <w:t>SSS03</w:t>
+            </w:r>
+            <w:r>
+              <w:t>2</w:t>
+            </w:r>
+          </w:p>
+        </w:tc>
+        <w:tc>
+          <w:tcPr>
+            <w:tcW w:w="4768" w:type="dxa"/>
+            <w:tcBorders>
+              <w:top w:val="single" w:sz="4" w:space="0" w:color="auto"/>
+              <w:left w:val="single" w:sz="4" w:space="0" w:color="000000"/>
+              <w:bottom w:val="single" w:sz="4" w:space="0" w:color="auto"/>
+              <w:right w:val="single" w:sz="4" w:space="0" w:color="000000"/>
+            </w:tcBorders>
+            <w:tcMar>
+              <w:top w:w="100" w:type="dxa"/>
+              <w:left w:w="100" w:type="dxa"/>
+              <w:bottom w:w="100" w:type="dxa"/>
+              <w:right w:w="100" w:type="dxa"/>
+            </w:tcMar>
+          </w:tcPr>
+          <w:p>
+            <w:pPr>
+              <w:jc w:val="both"/>
+            </w:pPr>
+            <w:r>
+              <w:t xml:space="preserve">O sistema DEVE permitir </w:t>
+            </w:r>
+            <w:r>
+              <w:t xml:space="preserve">o acesso à sites externos com o link para consultar </w:t>
+            </w:r>
+            <w:r>
+              <w:t>l</w:t>
+            </w:r>
+            <w:r>
+              <w:t xml:space="preserve">eis do </w:t>
+            </w:r>
+            <w:proofErr w:type="spellStart"/>
+            <w:r>
+              <w:t>PCD’s</w:t>
+            </w:r>
+            <w:proofErr w:type="spellEnd"/>
+          </w:p>
+        </w:tc>
+        <w:tc>
+          <w:tcPr>
+            <w:tcW w:w="3911" w:type="dxa"/>
+            <w:tcBorders>
+              <w:top w:val="single" w:sz="4" w:space="0" w:color="auto"/>
+              <w:left w:val="single" w:sz="4" w:space="0" w:color="000000"/>
+              <w:bottom w:val="single" w:sz="4" w:space="0" w:color="auto"/>
+              <w:right w:val="single" w:sz="4" w:space="0" w:color="000000"/>
+            </w:tcBorders>
+            <w:tcMar>
+              <w:top w:w="100" w:type="dxa"/>
+              <w:left w:w="100" w:type="dxa"/>
+              <w:bottom w:w="100" w:type="dxa"/>
+              <w:right w:w="100" w:type="dxa"/>
+            </w:tcMar>
+          </w:tcPr>
+          <w:p>
+            <w:pPr>
+              <w:jc w:val="both"/>
+            </w:pPr>
+            <w:r>
+              <w:t>Link para consultas de leis</w:t>
+            </w:r>
+          </w:p>
+        </w:tc>
+      </w:tr>
+      <w:tr>
+        <w:trPr>
+          <w:trHeight w:val="680"/>
+        </w:trPr>
+        <w:tc>
+          <w:tcPr>
+            <w:tcW w:w="1221" w:type="dxa"/>
+            <w:tcBorders>
+              <w:top w:val="single" w:sz="4" w:space="0" w:color="auto"/>
+              <w:left w:val="single" w:sz="4" w:space="0" w:color="000000"/>
+              <w:bottom w:val="single" w:sz="4" w:space="0" w:color="auto"/>
+              <w:right w:val="single" w:sz="4" w:space="0" w:color="000000"/>
+            </w:tcBorders>
+            <w:tcMar>
+              <w:top w:w="100" w:type="dxa"/>
+              <w:left w:w="100" w:type="dxa"/>
+              <w:bottom w:w="100" w:type="dxa"/>
+              <w:right w:w="100" w:type="dxa"/>
+            </w:tcMar>
+          </w:tcPr>
+          <w:p>
+            <w:pPr>
+              <w:jc w:val="both"/>
+            </w:pPr>
+            <w:r>
+              <w:t>SSS03</w:t>
+            </w:r>
+            <w:r>
+              <w:t>3</w:t>
+            </w:r>
+          </w:p>
+        </w:tc>
+        <w:tc>
+          <w:tcPr>
+            <w:tcW w:w="4768" w:type="dxa"/>
+            <w:tcBorders>
+              <w:top w:val="single" w:sz="4" w:space="0" w:color="auto"/>
+              <w:left w:val="single" w:sz="4" w:space="0" w:color="000000"/>
+              <w:bottom w:val="single" w:sz="4" w:space="0" w:color="auto"/>
+              <w:right w:val="single" w:sz="4" w:space="0" w:color="000000"/>
+            </w:tcBorders>
+            <w:tcMar>
+              <w:top w:w="100" w:type="dxa"/>
+              <w:left w:w="100" w:type="dxa"/>
+              <w:bottom w:w="100" w:type="dxa"/>
+              <w:right w:w="100" w:type="dxa"/>
+            </w:tcMar>
+          </w:tcPr>
+          <w:p>
+            <w:pPr>
+              <w:jc w:val="both"/>
+            </w:pPr>
+            <w:r>
+              <w:t xml:space="preserve">O sistema DEVE permitir o </w:t>
+            </w:r>
+            <w:r>
+              <w:t xml:space="preserve">cadastro de planejamento </w:t>
+            </w:r>
+            <w:r>
+              <w:t>de atividades M</w:t>
+            </w:r>
+            <w:r>
+              <w:t>ensa</w:t>
+            </w:r>
+            <w:r>
+              <w:t>is</w:t>
+            </w:r>
+            <w:r>
+              <w:t xml:space="preserve"> em calendário</w:t>
+            </w:r>
+          </w:p>
+        </w:tc>
+        <w:tc>
+          <w:tcPr>
+            <w:tcW w:w="3911" w:type="dxa"/>
+            <w:tcBorders>
+              <w:top w:val="single" w:sz="4" w:space="0" w:color="auto"/>
+              <w:left w:val="single" w:sz="4" w:space="0" w:color="000000"/>
+              <w:bottom w:val="single" w:sz="4" w:space="0" w:color="auto"/>
+              <w:right w:val="single" w:sz="4" w:space="0" w:color="000000"/>
+            </w:tcBorders>
+            <w:tcMar>
+              <w:top w:w="100" w:type="dxa"/>
+              <w:left w:w="100" w:type="dxa"/>
+              <w:bottom w:w="100" w:type="dxa"/>
+              <w:right w:w="100" w:type="dxa"/>
+            </w:tcMar>
+          </w:tcPr>
+          <w:p>
+            <w:pPr>
+              <w:jc w:val="both"/>
+            </w:pPr>
+            <w:r>
+              <w:t xml:space="preserve">Inclusão, alteração e exclusão de atividades </w:t>
+            </w:r>
+            <w:r>
+              <w:t>mensais planejadas</w:t>
+            </w:r>
+          </w:p>
+        </w:tc>
+      </w:tr>
+      <w:tr>
+        <w:trPr>
+          <w:trHeight w:val="680"/>
+        </w:trPr>
+        <w:tc>
+          <w:tcPr>
+            <w:tcW w:w="1221" w:type="dxa"/>
+            <w:tcBorders>
+              <w:top w:val="single" w:sz="4" w:space="0" w:color="auto"/>
+              <w:left w:val="single" w:sz="4" w:space="0" w:color="000000"/>
+              <w:bottom w:val="single" w:sz="4" w:space="0" w:color="auto"/>
+              <w:right w:val="single" w:sz="4" w:space="0" w:color="000000"/>
+            </w:tcBorders>
+            <w:tcMar>
+              <w:top w:w="100" w:type="dxa"/>
+              <w:left w:w="100" w:type="dxa"/>
+              <w:bottom w:w="100" w:type="dxa"/>
+              <w:right w:w="100" w:type="dxa"/>
+            </w:tcMar>
+          </w:tcPr>
+          <w:p>
+            <w:pPr>
+              <w:jc w:val="both"/>
+            </w:pPr>
+            <w:r>
+              <w:t>SSS03</w:t>
+            </w:r>
+            <w:r>
+              <w:t>4</w:t>
+            </w:r>
+          </w:p>
+        </w:tc>
+        <w:tc>
+          <w:tcPr>
+            <w:tcW w:w="4768" w:type="dxa"/>
+            <w:tcBorders>
+              <w:top w:val="single" w:sz="4" w:space="0" w:color="auto"/>
+              <w:left w:val="single" w:sz="4" w:space="0" w:color="000000"/>
+              <w:bottom w:val="single" w:sz="4" w:space="0" w:color="auto"/>
+              <w:right w:val="single" w:sz="4" w:space="0" w:color="000000"/>
+            </w:tcBorders>
+            <w:tcMar>
+              <w:top w:w="100" w:type="dxa"/>
+              <w:left w:w="100" w:type="dxa"/>
+              <w:bottom w:w="100" w:type="dxa"/>
+              <w:right w:w="100" w:type="dxa"/>
+            </w:tcMar>
+          </w:tcPr>
+          <w:p>
+            <w:pPr>
+              <w:jc w:val="both"/>
+            </w:pPr>
+            <w:r>
+              <w:t xml:space="preserve">O sistema DEVE permitir o cadastro de planejamento </w:t>
+            </w:r>
+            <w:r>
+              <w:t xml:space="preserve">de atividades </w:t>
+            </w:r>
+            <w:r>
+              <w:t>Trimestra</w:t>
+            </w:r>
+            <w:r>
+              <w:t>is</w:t>
+            </w:r>
+            <w:r>
+              <w:t xml:space="preserve"> em calendário</w:t>
+            </w:r>
+          </w:p>
+        </w:tc>
+        <w:tc>
+          <w:tcPr>
+            <w:tcW w:w="3911" w:type="dxa"/>
+            <w:tcBorders>
+              <w:top w:val="single" w:sz="4" w:space="0" w:color="auto"/>
+              <w:left w:val="single" w:sz="4" w:space="0" w:color="000000"/>
+              <w:bottom w:val="single" w:sz="4" w:space="0" w:color="auto"/>
+              <w:right w:val="single" w:sz="4" w:space="0" w:color="000000"/>
+            </w:tcBorders>
+            <w:tcMar>
+              <w:top w:w="100" w:type="dxa"/>
+              <w:left w:w="100" w:type="dxa"/>
+              <w:bottom w:w="100" w:type="dxa"/>
+              <w:right w:w="100" w:type="dxa"/>
+            </w:tcMar>
+          </w:tcPr>
+          <w:p>
+            <w:pPr>
+              <w:jc w:val="both"/>
+            </w:pPr>
+            <w:r>
+              <w:t>Inclusão, alteração e exclusão de atividades</w:t>
+            </w:r>
+            <w:r>
+              <w:t xml:space="preserve"> trimestrais</w:t>
+            </w:r>
+            <w:r>
+              <w:t xml:space="preserve"> planejadas</w:t>
+            </w:r>
+          </w:p>
+        </w:tc>
+      </w:tr>
+      <w:tr>
+        <w:trPr>
+          <w:trHeight w:val="680"/>
+        </w:trPr>
+        <w:tc>
+          <w:tcPr>
+            <w:tcW w:w="1221" w:type="dxa"/>
+            <w:tcBorders>
+              <w:top w:val="single" w:sz="4" w:space="0" w:color="auto"/>
+              <w:left w:val="single" w:sz="4" w:space="0" w:color="000000"/>
+              <w:bottom w:val="single" w:sz="4" w:space="0" w:color="auto"/>
+              <w:right w:val="single" w:sz="4" w:space="0" w:color="000000"/>
+            </w:tcBorders>
+            <w:tcMar>
+              <w:top w:w="100" w:type="dxa"/>
+              <w:left w:w="100" w:type="dxa"/>
+              <w:bottom w:w="100" w:type="dxa"/>
+              <w:right w:w="100" w:type="dxa"/>
+            </w:tcMar>
+          </w:tcPr>
+          <w:p>
+            <w:pPr>
+              <w:jc w:val="both"/>
+            </w:pPr>
+            <w:r>
+              <w:t>SSS03</w:t>
+            </w:r>
+            <w:r>
+              <w:t>5</w:t>
+            </w:r>
+          </w:p>
+        </w:tc>
+        <w:tc>
+          <w:tcPr>
+            <w:tcW w:w="4768" w:type="dxa"/>
+            <w:tcBorders>
+              <w:top w:val="single" w:sz="4" w:space="0" w:color="auto"/>
+              <w:left w:val="single" w:sz="4" w:space="0" w:color="000000"/>
+              <w:bottom w:val="single" w:sz="4" w:space="0" w:color="auto"/>
+              <w:right w:val="single" w:sz="4" w:space="0" w:color="000000"/>
+            </w:tcBorders>
+            <w:tcMar>
+              <w:top w:w="100" w:type="dxa"/>
+              <w:left w:w="100" w:type="dxa"/>
+              <w:bottom w:w="100" w:type="dxa"/>
+              <w:right w:w="100" w:type="dxa"/>
+            </w:tcMar>
+          </w:tcPr>
+          <w:p>
+            <w:pPr>
+              <w:jc w:val="both"/>
+            </w:pPr>
+            <w:r>
+              <w:t xml:space="preserve">O sistema DEVE permitir o cadastro de planejamento </w:t>
+            </w:r>
+            <w:r>
+              <w:t xml:space="preserve">de atividades </w:t>
+            </w:r>
+            <w:r>
+              <w:t>Anua</w:t>
+            </w:r>
+            <w:r>
+              <w:t>is</w:t>
+            </w:r>
+            <w:r>
+              <w:t xml:space="preserve"> em calendário</w:t>
+            </w:r>
+          </w:p>
+        </w:tc>
+        <w:tc>
+          <w:tcPr>
+            <w:tcW w:w="3911" w:type="dxa"/>
+            <w:tcBorders>
+              <w:top w:val="single" w:sz="4" w:space="0" w:color="auto"/>
+              <w:left w:val="single" w:sz="4" w:space="0" w:color="000000"/>
+              <w:bottom w:val="single" w:sz="4" w:space="0" w:color="auto"/>
+              <w:right w:val="single" w:sz="4" w:space="0" w:color="000000"/>
+            </w:tcBorders>
+            <w:tcMar>
+              <w:top w:w="100" w:type="dxa"/>
+              <w:left w:w="100" w:type="dxa"/>
+              <w:bottom w:w="100" w:type="dxa"/>
+              <w:right w:w="100" w:type="dxa"/>
+            </w:tcMar>
+          </w:tcPr>
+          <w:p>
+            <w:pPr>
+              <w:jc w:val="both"/>
+            </w:pPr>
+            <w:r>
+              <w:t xml:space="preserve">Inclusão, alteração e exclusão de atividades </w:t>
+            </w:r>
+            <w:r>
+              <w:t xml:space="preserve">anuais </w:t>
+            </w:r>
+            <w:r>
+              <w:t>planejadas</w:t>
+            </w:r>
+          </w:p>
+        </w:tc>
+      </w:tr>
+      <w:tr>
+        <w:trPr>
+          <w:trHeight w:val="680"/>
+        </w:trPr>
+        <w:tc>
+          <w:tcPr>
+            <w:tcW w:w="1221" w:type="dxa"/>
+            <w:tcBorders>
+              <w:top w:val="single" w:sz="4" w:space="0" w:color="auto"/>
+              <w:left w:val="single" w:sz="4" w:space="0" w:color="000000"/>
+              <w:bottom w:val="single" w:sz="4" w:space="0" w:color="auto"/>
+              <w:right w:val="single" w:sz="4" w:space="0" w:color="000000"/>
+            </w:tcBorders>
+            <w:tcMar>
+              <w:top w:w="100" w:type="dxa"/>
+              <w:left w:w="100" w:type="dxa"/>
+              <w:bottom w:w="100" w:type="dxa"/>
+              <w:right w:w="100" w:type="dxa"/>
+            </w:tcMar>
+          </w:tcPr>
+          <w:p>
+            <w:pPr>
+              <w:jc w:val="both"/>
+            </w:pPr>
+            <w:r>
+              <w:t>SSS036</w:t>
+            </w:r>
+          </w:p>
+        </w:tc>
+        <w:tc>
+          <w:tcPr>
+            <w:tcW w:w="4768" w:type="dxa"/>
+            <w:tcBorders>
+              <w:top w:val="single" w:sz="4" w:space="0" w:color="auto"/>
+              <w:left w:val="single" w:sz="4" w:space="0" w:color="000000"/>
+              <w:bottom w:val="single" w:sz="4" w:space="0" w:color="auto"/>
+              <w:right w:val="single" w:sz="4" w:space="0" w:color="000000"/>
+            </w:tcBorders>
+            <w:tcMar>
+              <w:top w:w="100" w:type="dxa"/>
+              <w:left w:w="100" w:type="dxa"/>
+              <w:bottom w:w="100" w:type="dxa"/>
+              <w:right w:w="100" w:type="dxa"/>
+            </w:tcMar>
+          </w:tcPr>
+          <w:p>
+            <w:pPr>
+              <w:jc w:val="both"/>
+            </w:pPr>
+            <w:r>
+              <w:t xml:space="preserve">O sistema DEVE permitir </w:t>
+            </w:r>
+            <w:r>
+              <w:t>a marcação de período de atividades realizadas por funcionário e/ou voluntário</w:t>
+            </w:r>
+          </w:p>
+        </w:tc>
+        <w:tc>
+          <w:tcPr>
+            <w:tcW w:w="3911" w:type="dxa"/>
+            <w:tcBorders>
+              <w:top w:val="single" w:sz="4" w:space="0" w:color="auto"/>
+              <w:left w:val="single" w:sz="4" w:space="0" w:color="000000"/>
+              <w:bottom w:val="single" w:sz="4" w:space="0" w:color="auto"/>
+              <w:right w:val="single" w:sz="4" w:space="0" w:color="000000"/>
+            </w:tcBorders>
+            <w:tcMar>
+              <w:top w:w="100" w:type="dxa"/>
+              <w:left w:w="100" w:type="dxa"/>
+              <w:bottom w:w="100" w:type="dxa"/>
+              <w:right w:w="100" w:type="dxa"/>
+            </w:tcMar>
+          </w:tcPr>
+          <w:p>
+            <w:pPr>
+              <w:jc w:val="both"/>
+            </w:pPr>
+            <w:r>
+              <w:t xml:space="preserve">Inclusão, alteração e exclusão de atividades </w:t>
+            </w:r>
+            <w:r>
+              <w:t>realizadas</w:t>
+            </w:r>
+          </w:p>
+        </w:tc>
+      </w:tr>
+      <w:tr>
+        <w:trPr>
+          <w:trHeight w:val="680"/>
+        </w:trPr>
+        <w:tc>
+          <w:tcPr>
+            <w:tcW w:w="1221" w:type="dxa"/>
+            <w:tcBorders>
+              <w:top w:val="single" w:sz="4" w:space="0" w:color="auto"/>
+              <w:left w:val="single" w:sz="4" w:space="0" w:color="000000"/>
+              <w:bottom w:val="single" w:sz="4" w:space="0" w:color="auto"/>
+              <w:right w:val="single" w:sz="4" w:space="0" w:color="000000"/>
+            </w:tcBorders>
+            <w:tcMar>
+              <w:top w:w="100" w:type="dxa"/>
+              <w:left w:w="100" w:type="dxa"/>
+              <w:bottom w:w="100" w:type="dxa"/>
+              <w:right w:w="100" w:type="dxa"/>
+            </w:tcMar>
+          </w:tcPr>
+          <w:p>
+            <w:pPr>
+              <w:jc w:val="both"/>
+            </w:pPr>
+            <w:r>
+              <w:t>SSS03</w:t>
+            </w:r>
+            <w:r>
+              <w:t>7</w:t>
+            </w:r>
+          </w:p>
+        </w:tc>
+        <w:tc>
+          <w:tcPr>
+            <w:tcW w:w="4768" w:type="dxa"/>
+            <w:tcBorders>
+              <w:top w:val="single" w:sz="4" w:space="0" w:color="auto"/>
+              <w:left w:val="single" w:sz="4" w:space="0" w:color="000000"/>
+              <w:bottom w:val="single" w:sz="4" w:space="0" w:color="auto"/>
+              <w:right w:val="single" w:sz="4" w:space="0" w:color="000000"/>
+            </w:tcBorders>
+            <w:tcMar>
+              <w:top w:w="100" w:type="dxa"/>
+              <w:left w:w="100" w:type="dxa"/>
+              <w:bottom w:w="100" w:type="dxa"/>
+              <w:right w:w="100" w:type="dxa"/>
+            </w:tcMar>
+          </w:tcPr>
+          <w:p>
+            <w:pPr>
+              <w:jc w:val="both"/>
+            </w:pPr>
+            <w:r>
+              <w:t xml:space="preserve">O sistema DEVE permitir </w:t>
+            </w:r>
+            <w:r>
+              <w:t>consulta de atividades planejadas x realizadas</w:t>
+            </w:r>
+          </w:p>
+        </w:tc>
+        <w:tc>
+          <w:tcPr>
+            <w:tcW w:w="3911" w:type="dxa"/>
+            <w:tcBorders>
+              <w:top w:val="single" w:sz="4" w:space="0" w:color="auto"/>
+              <w:left w:val="single" w:sz="4" w:space="0" w:color="000000"/>
+              <w:bottom w:val="single" w:sz="4" w:space="0" w:color="auto"/>
+              <w:right w:val="single" w:sz="4" w:space="0" w:color="000000"/>
+            </w:tcBorders>
+            <w:tcMar>
+              <w:top w:w="100" w:type="dxa"/>
+              <w:left w:w="100" w:type="dxa"/>
+              <w:bottom w:w="100" w:type="dxa"/>
+              <w:right w:w="100" w:type="dxa"/>
+            </w:tcMar>
+          </w:tcPr>
+          <w:p>
+            <w:pPr>
+              <w:jc w:val="both"/>
+            </w:pPr>
+            <w:r>
+              <w:t xml:space="preserve">Consultas em relatórios </w:t>
+            </w:r>
+            <w:r>
+              <w:t xml:space="preserve">por </w:t>
+            </w:r>
+            <w:r>
+              <w:t>atividades programadas x realizadas, filtros por períodos mensais, trimestrais e anuais</w:t>
+            </w:r>
+          </w:p>
+        </w:tc>
+      </w:tr>
+      <w:tr>
+        <w:trPr>
+          <w:trHeight w:val="680"/>
+        </w:trPr>
+        <w:tc>
+          <w:tcPr>
+            <w:tcW w:w="1221" w:type="dxa"/>
+            <w:tcBorders>
+              <w:top w:val="single" w:sz="4" w:space="0" w:color="auto"/>
+              <w:left w:val="single" w:sz="4" w:space="0" w:color="000000"/>
+              <w:bottom w:val="single" w:sz="4" w:space="0" w:color="auto"/>
+              <w:right w:val="single" w:sz="4" w:space="0" w:color="000000"/>
+            </w:tcBorders>
+            <w:tcMar>
+              <w:top w:w="100" w:type="dxa"/>
+              <w:left w:w="100" w:type="dxa"/>
+              <w:bottom w:w="100" w:type="dxa"/>
+              <w:right w:w="100" w:type="dxa"/>
+            </w:tcMar>
+          </w:tcPr>
+          <w:p>
+            <w:pPr>
+              <w:jc w:val="both"/>
+            </w:pPr>
+            <w:r>
+              <w:t>SSS03</w:t>
+            </w:r>
+            <w:r>
+              <w:t>8</w:t>
+            </w:r>
+          </w:p>
+        </w:tc>
+        <w:tc>
+          <w:tcPr>
+            <w:tcW w:w="4768" w:type="dxa"/>
+            <w:tcBorders>
+              <w:top w:val="single" w:sz="4" w:space="0" w:color="auto"/>
+              <w:left w:val="single" w:sz="4" w:space="0" w:color="000000"/>
+              <w:bottom w:val="single" w:sz="4" w:space="0" w:color="auto"/>
+              <w:right w:val="single" w:sz="4" w:space="0" w:color="000000"/>
+            </w:tcBorders>
+            <w:tcMar>
+              <w:top w:w="100" w:type="dxa"/>
+              <w:left w:w="100" w:type="dxa"/>
+              <w:bottom w:w="100" w:type="dxa"/>
+              <w:right w:w="100" w:type="dxa"/>
+            </w:tcMar>
+          </w:tcPr>
+          <w:p>
+            <w:r>
+              <w:t xml:space="preserve">O sistema DEVE permitir </w:t>
+            </w:r>
+            <w:r>
+              <w:t xml:space="preserve">o cadastro de </w:t>
+            </w:r>
+            <w:r>
+              <w:t>turmas</w:t>
+            </w:r>
+          </w:p>
+        </w:tc>
+        <w:tc>
+          <w:tcPr>
+            <w:tcW w:w="3911" w:type="dxa"/>
+            <w:tcBorders>
+              <w:top w:val="single" w:sz="4" w:space="0" w:color="auto"/>
+              <w:left w:val="single" w:sz="4" w:space="0" w:color="000000"/>
+              <w:bottom w:val="single" w:sz="4" w:space="0" w:color="auto"/>
+              <w:right w:val="single" w:sz="4" w:space="0" w:color="000000"/>
+            </w:tcBorders>
+            <w:tcMar>
+              <w:top w:w="100" w:type="dxa"/>
+              <w:left w:w="100" w:type="dxa"/>
+              <w:bottom w:w="100" w:type="dxa"/>
+              <w:right w:w="100" w:type="dxa"/>
+            </w:tcMar>
+          </w:tcPr>
+          <w:p>
+            <w:pPr>
+              <w:jc w:val="both"/>
+            </w:pPr>
+            <w:r>
+              <w:t xml:space="preserve">Inclusão, alteração e exclusão de </w:t>
+            </w:r>
+            <w:r>
+              <w:t>turmas</w:t>
+            </w:r>
+          </w:p>
+        </w:tc>
+      </w:tr>
+      <w:tr>
+        <w:trPr>
+          <w:trHeight w:val="680"/>
+        </w:trPr>
+        <w:tc>
+          <w:tcPr>
+            <w:tcW w:w="1221" w:type="dxa"/>
+            <w:tcBorders>
+              <w:top w:val="single" w:sz="4" w:space="0" w:color="auto"/>
+              <w:left w:val="single" w:sz="4" w:space="0" w:color="000000"/>
+              <w:bottom w:val="single" w:sz="4" w:space="0" w:color="auto"/>
+              <w:right w:val="single" w:sz="4" w:space="0" w:color="000000"/>
+            </w:tcBorders>
+            <w:tcMar>
+              <w:top w:w="100" w:type="dxa"/>
+              <w:left w:w="100" w:type="dxa"/>
+              <w:bottom w:w="100" w:type="dxa"/>
+              <w:right w:w="100" w:type="dxa"/>
+            </w:tcMar>
+          </w:tcPr>
+          <w:p>
+            <w:pPr>
+              <w:jc w:val="both"/>
+            </w:pPr>
+            <w:r>
+              <w:t>SSS03</w:t>
+            </w:r>
+            <w:r>
+              <w:t>9</w:t>
+            </w:r>
+          </w:p>
+        </w:tc>
+        <w:tc>
+          <w:tcPr>
+            <w:tcW w:w="4768" w:type="dxa"/>
+            <w:tcBorders>
+              <w:top w:val="single" w:sz="4" w:space="0" w:color="auto"/>
+              <w:left w:val="single" w:sz="4" w:space="0" w:color="000000"/>
+              <w:bottom w:val="single" w:sz="4" w:space="0" w:color="auto"/>
+              <w:right w:val="single" w:sz="4" w:space="0" w:color="000000"/>
+            </w:tcBorders>
+            <w:tcMar>
+              <w:top w:w="100" w:type="dxa"/>
+              <w:left w:w="100" w:type="dxa"/>
+              <w:bottom w:w="100" w:type="dxa"/>
+              <w:right w:w="100" w:type="dxa"/>
+            </w:tcMar>
+          </w:tcPr>
+          <w:p>
+            <w:r>
+              <w:t xml:space="preserve">O sistema DEVE permitir o cadastro de </w:t>
+            </w:r>
+            <w:r>
+              <w:t>períodos de aulas</w:t>
+            </w:r>
+          </w:p>
+        </w:tc>
+        <w:tc>
+          <w:tcPr>
+            <w:tcW w:w="3911" w:type="dxa"/>
+            <w:tcBorders>
+              <w:top w:val="single" w:sz="4" w:space="0" w:color="auto"/>
+              <w:left w:val="single" w:sz="4" w:space="0" w:color="000000"/>
+              <w:bottom w:val="single" w:sz="4" w:space="0" w:color="auto"/>
+              <w:right w:val="single" w:sz="4" w:space="0" w:color="000000"/>
+            </w:tcBorders>
+            <w:tcMar>
+              <w:top w:w="100" w:type="dxa"/>
+              <w:left w:w="100" w:type="dxa"/>
+              <w:bottom w:w="100" w:type="dxa"/>
+              <w:right w:w="100" w:type="dxa"/>
+            </w:tcMar>
+          </w:tcPr>
+          <w:p>
+            <w:pPr>
+              <w:jc w:val="both"/>
+            </w:pPr>
+            <w:r>
+              <w:t xml:space="preserve">Inclusão, alteração e exclusão de </w:t>
+            </w:r>
+            <w:r>
+              <w:t>períodos de aulas</w:t>
+            </w:r>
+          </w:p>
+        </w:tc>
+      </w:tr>
+      <w:tr>
+        <w:trPr>
+          <w:trHeight w:val="680"/>
+        </w:trPr>
+        <w:tc>
+          <w:tcPr>
+            <w:tcW w:w="1221" w:type="dxa"/>
+            <w:tcBorders>
+              <w:top w:val="single" w:sz="4" w:space="0" w:color="auto"/>
+              <w:left w:val="single" w:sz="4" w:space="0" w:color="000000"/>
+              <w:bottom w:val="single" w:sz="4" w:space="0" w:color="auto"/>
+              <w:right w:val="single" w:sz="4" w:space="0" w:color="000000"/>
+            </w:tcBorders>
+            <w:tcMar>
+              <w:top w:w="100" w:type="dxa"/>
+              <w:left w:w="100" w:type="dxa"/>
+              <w:bottom w:w="100" w:type="dxa"/>
+              <w:right w:w="100" w:type="dxa"/>
+            </w:tcMar>
+          </w:tcPr>
+          <w:p>
+            <w:pPr>
+              <w:jc w:val="both"/>
+            </w:pPr>
+            <w:r>
+              <w:t>SSS040</w:t>
+            </w:r>
+          </w:p>
+        </w:tc>
+        <w:tc>
+          <w:tcPr>
+            <w:tcW w:w="4768" w:type="dxa"/>
+            <w:tcBorders>
+              <w:top w:val="single" w:sz="4" w:space="0" w:color="auto"/>
+              <w:left w:val="single" w:sz="4" w:space="0" w:color="000000"/>
+              <w:bottom w:val="single" w:sz="4" w:space="0" w:color="auto"/>
+              <w:right w:val="single" w:sz="4" w:space="0" w:color="000000"/>
+            </w:tcBorders>
+            <w:tcMar>
+              <w:top w:w="100" w:type="dxa"/>
+              <w:left w:w="100" w:type="dxa"/>
+              <w:bottom w:w="100" w:type="dxa"/>
+              <w:right w:w="100" w:type="dxa"/>
+            </w:tcMar>
+          </w:tcPr>
+          <w:p>
+            <w:r>
+              <w:t xml:space="preserve">O sistema DEVE permitir o cadastro de </w:t>
+            </w:r>
+            <w:r>
+              <w:t>atividades</w:t>
+            </w:r>
+          </w:p>
+        </w:tc>
+        <w:tc>
+          <w:tcPr>
+            <w:tcW w:w="3911" w:type="dxa"/>
+            <w:tcBorders>
+              <w:top w:val="single" w:sz="4" w:space="0" w:color="auto"/>
+              <w:left w:val="single" w:sz="4" w:space="0" w:color="000000"/>
+              <w:bottom w:val="single" w:sz="4" w:space="0" w:color="auto"/>
+              <w:right w:val="single" w:sz="4" w:space="0" w:color="000000"/>
+            </w:tcBorders>
+            <w:tcMar>
+              <w:top w:w="100" w:type="dxa"/>
+              <w:left w:w="100" w:type="dxa"/>
+              <w:bottom w:w="100" w:type="dxa"/>
+              <w:right w:w="100" w:type="dxa"/>
+            </w:tcMar>
+          </w:tcPr>
+          <w:p>
+            <w:pPr>
+              <w:jc w:val="both"/>
+            </w:pPr>
+            <w:r>
+              <w:t xml:space="preserve">Inclusão, alteração e exclusão de </w:t>
+            </w:r>
+            <w:r>
+              <w:t>atividades</w:t>
+            </w:r>
+          </w:p>
+        </w:tc>
+      </w:tr>
+      <w:tr>
+        <w:trPr>
+          <w:trHeight w:val="680"/>
+        </w:trPr>
+        <w:tc>
+          <w:tcPr>
+            <w:tcW w:w="1221" w:type="dxa"/>
+            <w:tcBorders>
+              <w:top w:val="single" w:sz="4" w:space="0" w:color="auto"/>
+              <w:left w:val="single" w:sz="4" w:space="0" w:color="000000"/>
+              <w:bottom w:val="single" w:sz="4" w:space="0" w:color="auto"/>
+              <w:right w:val="single" w:sz="4" w:space="0" w:color="000000"/>
+            </w:tcBorders>
+            <w:tcMar>
+              <w:top w:w="100" w:type="dxa"/>
+              <w:left w:w="100" w:type="dxa"/>
+              <w:bottom w:w="100" w:type="dxa"/>
+              <w:right w:w="100" w:type="dxa"/>
+            </w:tcMar>
+          </w:tcPr>
+          <w:p>
+            <w:pPr>
+              <w:jc w:val="both"/>
+            </w:pPr>
+            <w:r>
+              <w:t>SSS04</w:t>
+            </w:r>
+            <w:r>
+              <w:t>1</w:t>
+            </w:r>
+          </w:p>
+        </w:tc>
+        <w:tc>
+          <w:tcPr>
+            <w:tcW w:w="4768" w:type="dxa"/>
+            <w:tcBorders>
+              <w:top w:val="single" w:sz="4" w:space="0" w:color="auto"/>
+              <w:left w:val="single" w:sz="4" w:space="0" w:color="000000"/>
+              <w:bottom w:val="single" w:sz="4" w:space="0" w:color="auto"/>
+              <w:right w:val="single" w:sz="4" w:space="0" w:color="000000"/>
+            </w:tcBorders>
+            <w:tcMar>
+              <w:top w:w="100" w:type="dxa"/>
+              <w:left w:w="100" w:type="dxa"/>
+              <w:bottom w:w="100" w:type="dxa"/>
+              <w:right w:w="100" w:type="dxa"/>
+            </w:tcMar>
+          </w:tcPr>
+          <w:p>
+            <w:r>
+              <w:t xml:space="preserve">O sistema DEVE permitir </w:t>
+            </w:r>
+            <w:r>
+              <w:t xml:space="preserve">a vinculação </w:t>
+            </w:r>
+            <w:r>
+              <w:t>de turmas</w:t>
+            </w:r>
+            <w:r>
+              <w:t xml:space="preserve"> de atividades por períodos </w:t>
+            </w:r>
+          </w:p>
+        </w:tc>
+        <w:tc>
+          <w:tcPr>
+            <w:tcW w:w="3911" w:type="dxa"/>
+            <w:tcBorders>
+              <w:top w:val="single" w:sz="4" w:space="0" w:color="auto"/>
+              <w:left w:val="single" w:sz="4" w:space="0" w:color="000000"/>
+              <w:bottom w:val="single" w:sz="4" w:space="0" w:color="auto"/>
+              <w:right w:val="single" w:sz="4" w:space="0" w:color="000000"/>
+            </w:tcBorders>
+            <w:tcMar>
+              <w:top w:w="100" w:type="dxa"/>
+              <w:left w:w="100" w:type="dxa"/>
+              <w:bottom w:w="100" w:type="dxa"/>
+              <w:right w:w="100" w:type="dxa"/>
+            </w:tcMar>
+          </w:tcPr>
+          <w:p>
+            <w:pPr>
+              <w:jc w:val="both"/>
+            </w:pPr>
+            <w:r>
+              <w:t>Inclusão, alteração e exclusão de atividades</w:t>
+            </w:r>
+            <w:r>
+              <w:t xml:space="preserve"> por períodos</w:t>
+            </w:r>
+          </w:p>
+        </w:tc>
+      </w:tr>
+      <w:tr>
+        <w:trPr>
+          <w:trHeight w:val="680"/>
+        </w:trPr>
+        <w:tc>
+          <w:tcPr>
+            <w:tcW w:w="1221" w:type="dxa"/>
+            <w:tcBorders>
+              <w:top w:val="single" w:sz="4" w:space="0" w:color="auto"/>
+              <w:left w:val="single" w:sz="4" w:space="0" w:color="000000"/>
+              <w:bottom w:val="single" w:sz="4" w:space="0" w:color="000000"/>
+              <w:right w:val="single" w:sz="4" w:space="0" w:color="000000"/>
+            </w:tcBorders>
+            <w:tcMar>
+              <w:top w:w="100" w:type="dxa"/>
+              <w:left w:w="100" w:type="dxa"/>
+              <w:bottom w:w="100" w:type="dxa"/>
+              <w:right w:w="100" w:type="dxa"/>
+            </w:tcMar>
+          </w:tcPr>
+          <w:p>
+            <w:pPr>
+              <w:jc w:val="both"/>
+            </w:pPr>
+            <w:r>
+              <w:t>SSS04</w:t>
+            </w:r>
+            <w:r>
+              <w:t>2</w:t>
+            </w:r>
+          </w:p>
+        </w:tc>
+        <w:tc>
+          <w:tcPr>
+            <w:tcW w:w="4768" w:type="dxa"/>
+            <w:tcBorders>
+              <w:top w:val="single" w:sz="4" w:space="0" w:color="auto"/>
+              <w:left w:val="single" w:sz="4" w:space="0" w:color="000000"/>
+              <w:bottom w:val="single" w:sz="4" w:space="0" w:color="000000"/>
+              <w:right w:val="single" w:sz="4" w:space="0" w:color="000000"/>
+            </w:tcBorders>
+            <w:tcMar>
+              <w:top w:w="100" w:type="dxa"/>
+              <w:left w:w="100" w:type="dxa"/>
+              <w:bottom w:w="100" w:type="dxa"/>
+              <w:right w:w="100" w:type="dxa"/>
+            </w:tcMar>
+          </w:tcPr>
+          <w:p>
+            <w:pPr>
+              <w:jc w:val="both"/>
+            </w:pPr>
+            <w:r>
+              <w:t>O sistema DEVE permitir a vinculação de aluno por turma</w:t>
+            </w:r>
+          </w:p>
+        </w:tc>
+        <w:tc>
+          <w:tcPr>
+            <w:tcW w:w="3911" w:type="dxa"/>
+            <w:tcBorders>
+              <w:top w:val="single" w:sz="4" w:space="0" w:color="auto"/>
+              <w:left w:val="single" w:sz="4" w:space="0" w:color="000000"/>
+              <w:bottom w:val="single" w:sz="4" w:space="0" w:color="000000"/>
+              <w:right w:val="single" w:sz="4" w:space="0" w:color="000000"/>
+            </w:tcBorders>
+            <w:tcMar>
+              <w:top w:w="100" w:type="dxa"/>
+              <w:left w:w="100" w:type="dxa"/>
+              <w:bottom w:w="100" w:type="dxa"/>
+              <w:right w:w="100" w:type="dxa"/>
+            </w:tcMar>
+          </w:tcPr>
+          <w:p>
+            <w:pPr>
+              <w:jc w:val="both"/>
+            </w:pPr>
+            <w:r>
+              <w:t>Vinculação, desvinculação de aluno por turma</w:t>
             </w:r>
           </w:p>
         </w:tc>
@@ -1644,6 +4330,8 @@
           <w:tab w:val="left" w:pos="2025"/>
         </w:tabs>
       </w:pPr>
+      <w:bookmarkStart w:id="5" w:name="_GoBack"/>
+      <w:bookmarkEnd w:id="5"/>
     </w:p>
     <w:sectPr>
       <w:headerReference w:type="default" r:id="rId7"/>
@@ -1965,7 +4653,7 @@
         </mc:Choice>
         <mc:Fallback>
           <w:pict>
-            <v:shapetype w14:anchorId="2034E3F5" id="_x0000_t32" coordsize="21600,21600" o:spt="32" o:oned="t" path="m,l21600,21600e" filled="f">
+            <v:shapetype w14:anchorId="761A261F" id="_x0000_t32" coordsize="21600,21600" o:spt="32" o:oned="t" path="m,l21600,21600e" filled="f">
               <v:path arrowok="t" fillok="f" o:connecttype="none"/>
               <o:lock v:ext="edit" shapetype="t"/>
             </v:shapetype>

</xml_diff>